<commit_message>
Module 7 Challenge Technical Analysis and Report
</commit_message>
<xml_diff>
--- a/Module-7-ChallengeFO-Report.docx
+++ b/Module-7-ChallengeFO-Report.docx
@@ -95,7 +95,13 @@
       </w:r>
       <w:proofErr w:type="spellEnd"/>
       <w:r>
-        <w:t xml:space="preserve"> Packard wants to future-proof the company. In order to achieve this, </w:t>
+        <w:t xml:space="preserve"> Packard wants to future-proof the company. In order to achieve this</w:t>
+      </w:r>
+      <w:r>
+        <w:t xml:space="preserve"> task</w:t>
+      </w:r>
+      <w:r>
+        <w:t xml:space="preserve">, </w:t>
       </w:r>
       <w:r>
         <w:t xml:space="preserve">there are </w:t>
@@ -120,22 +126,34 @@
       <w:r>
         <w:t xml:space="preserve"> to be taken. However, knowing and understanding your </w:t>
       </w:r>
+      <w:r>
+        <w:t xml:space="preserve">employee </w:t>
+      </w:r>
+      <w:r>
+        <w:t xml:space="preserve">skill-set </w:t>
+      </w:r>
+      <w:r>
+        <w:t xml:space="preserve">and status </w:t>
+      </w:r>
+      <w:r>
+        <w:t xml:space="preserve">is key to successful future decision </w:t>
+      </w:r>
       <w:proofErr w:type="gramStart"/>
       <w:r>
-        <w:t xml:space="preserve">employee </w:t>
-      </w:r>
-      <w:r>
-        <w:t xml:space="preserve"> skill</w:t>
+        <w:t>making</w:t>
+      </w:r>
+      <w:r>
+        <w:t xml:space="preserve">, </w:t>
+      </w:r>
+      <w:r>
+        <w:t xml:space="preserve"> and</w:t>
       </w:r>
       <w:proofErr w:type="gramEnd"/>
       <w:r>
-        <w:t>-set is key to successful future decision making</w:t>
-      </w:r>
-      <w:r>
-        <w:t xml:space="preserve">, </w:t>
-      </w:r>
-      <w:r>
-        <w:t xml:space="preserve"> and it starts with clean employee dataset</w:t>
+        <w:t xml:space="preserve"> it starts with clean employee dataset</w:t>
+      </w:r>
+      <w:r>
+        <w:t xml:space="preserve"> from an updated database</w:t>
       </w:r>
       <w:r>
         <w:t>.</w:t>
@@ -263,15 +281,13 @@
         <w:jc w:val="both"/>
       </w:pPr>
       <w:r>
-        <w:t xml:space="preserve">Our method of approach is to filter and extract as much information as necessary from the set of data and create </w:t>
-      </w:r>
-      <w:proofErr w:type="gramStart"/>
-      <w:r>
-        <w:t>more meaningful and easy</w:t>
-      </w:r>
-      <w:proofErr w:type="gramEnd"/>
-      <w:r>
-        <w:t xml:space="preserve"> to </w:t>
+        <w:t xml:space="preserve">Our method of approach is to filter and extract as much information as necessary from the set of data </w:t>
+      </w:r>
+      <w:r>
+        <w:t xml:space="preserve">provided </w:t>
+      </w:r>
+      <w:r>
+        <w:t xml:space="preserve">and create more meaningful and easy to </w:t>
       </w:r>
       <w:r>
         <w:t>interpret</w:t>
@@ -493,7 +509,6 @@
         <w:jc w:val="both"/>
       </w:pPr>
       <w:r>
-        <w:lastRenderedPageBreak/>
         <w:t xml:space="preserve">Part 3.  </w:t>
       </w:r>
       <w:r>
@@ -557,6 +572,206 @@
       </w:r>
       <w:r>
         <w:t xml:space="preserve"> </w:t>
+      </w:r>
+    </w:p>
+    <w:p>
+      <w:pPr>
+        <w:pStyle w:val="ListParagraph"/>
+      </w:pPr>
+    </w:p>
+    <w:p>
+      <w:pPr>
+        <w:jc w:val="both"/>
+        <w:rPr>
+          <w:b/>
+          <w:bCs/>
+        </w:rPr>
+      </w:pPr>
+      <w:r>
+        <w:rPr>
+          <w:b/>
+          <w:bCs/>
+        </w:rPr>
+        <w:t xml:space="preserve">Difficulty </w:t>
+      </w:r>
+      <w:proofErr w:type="gramStart"/>
+      <w:r>
+        <w:rPr>
+          <w:b/>
+          <w:bCs/>
+        </w:rPr>
+        <w:t>And</w:t>
+      </w:r>
+      <w:proofErr w:type="gramEnd"/>
+      <w:r>
+        <w:rPr>
+          <w:b/>
+          <w:bCs/>
+        </w:rPr>
+        <w:t xml:space="preserve"> Challenges</w:t>
+      </w:r>
+    </w:p>
+    <w:p>
+      <w:pPr>
+        <w:jc w:val="both"/>
+      </w:pPr>
+      <w:r>
+        <w:t>Although, we have lots of information on the employees based on the data provided. The information exists in so many files with different tables.</w:t>
+      </w:r>
+      <w:r>
+        <w:t xml:space="preserve"> Tables with large data.</w:t>
+      </w:r>
+    </w:p>
+    <w:p>
+      <w:pPr>
+        <w:jc w:val="both"/>
+      </w:pPr>
+      <w:r>
+        <w:t>The data provide</w:t>
+      </w:r>
+      <w:r>
+        <w:t>d</w:t>
+      </w:r>
+      <w:r>
+        <w:t xml:space="preserve"> is not as clean. In other words, there are duplicates and missing data in some cases. Most evident is the fact that some employees held multiple titles over the years</w:t>
+      </w:r>
+      <w:r>
+        <w:t xml:space="preserve"> and the criteria for mentorship program eligibility not as clearly defined.</w:t>
+      </w:r>
+    </w:p>
+    <w:p>
+      <w:pPr>
+        <w:jc w:val="both"/>
+        <w:rPr>
+          <w:b/>
+          <w:bCs/>
+        </w:rPr>
+      </w:pPr>
+      <w:r>
+        <w:rPr>
+          <w:b/>
+          <w:bCs/>
+        </w:rPr>
+        <w:t xml:space="preserve">Steps </w:t>
+      </w:r>
+      <w:r>
+        <w:rPr>
+          <w:b/>
+          <w:bCs/>
+        </w:rPr>
+        <w:t>T</w:t>
+      </w:r>
+      <w:r>
+        <w:rPr>
+          <w:b/>
+          <w:bCs/>
+        </w:rPr>
+        <w:t xml:space="preserve">aken </w:t>
+      </w:r>
+      <w:proofErr w:type="gramStart"/>
+      <w:r>
+        <w:rPr>
+          <w:b/>
+          <w:bCs/>
+        </w:rPr>
+        <w:t>T</w:t>
+      </w:r>
+      <w:r>
+        <w:rPr>
+          <w:b/>
+          <w:bCs/>
+        </w:rPr>
+        <w:t>o</w:t>
+      </w:r>
+      <w:proofErr w:type="gramEnd"/>
+      <w:r>
+        <w:rPr>
+          <w:b/>
+          <w:bCs/>
+        </w:rPr>
+        <w:t xml:space="preserve"> </w:t>
+      </w:r>
+      <w:r>
+        <w:rPr>
+          <w:b/>
+          <w:bCs/>
+        </w:rPr>
+        <w:t>O</w:t>
+      </w:r>
+      <w:r>
+        <w:rPr>
+          <w:b/>
+          <w:bCs/>
+        </w:rPr>
+        <w:t>vercome</w:t>
+      </w:r>
+      <w:r>
+        <w:rPr>
+          <w:b/>
+          <w:bCs/>
+        </w:rPr>
+        <w:t xml:space="preserve"> Challenges</w:t>
+      </w:r>
+    </w:p>
+    <w:p>
+      <w:pPr>
+        <w:pStyle w:val="ListParagraph"/>
+        <w:numPr>
+          <w:ilvl w:val="0"/>
+          <w:numId w:val="4"/>
+        </w:numPr>
+        <w:jc w:val="both"/>
+      </w:pPr>
+      <w:r>
+        <w:t>Extract relevant information into new tables by JOINING some existing tables.</w:t>
+      </w:r>
+    </w:p>
+    <w:p>
+      <w:pPr>
+        <w:pStyle w:val="ListParagraph"/>
+        <w:numPr>
+          <w:ilvl w:val="0"/>
+          <w:numId w:val="4"/>
+        </w:numPr>
+        <w:jc w:val="both"/>
+      </w:pPr>
+      <w:r>
+        <w:t xml:space="preserve">Apply specific database techniques for filtering (WHERE, </w:t>
+      </w:r>
+      <w:proofErr w:type="gramStart"/>
+      <w:r>
+        <w:t>AND,</w:t>
+      </w:r>
+      <w:proofErr w:type="gramEnd"/>
+      <w:r>
+        <w:t xml:space="preserve"> ORDER BY)</w:t>
+      </w:r>
+    </w:p>
+    <w:p>
+      <w:pPr>
+        <w:pStyle w:val="ListParagraph"/>
+        <w:numPr>
+          <w:ilvl w:val="0"/>
+          <w:numId w:val="4"/>
+        </w:numPr>
+        <w:jc w:val="both"/>
+      </w:pPr>
+      <w:r>
+        <w:t xml:space="preserve">Group by most recent title held by the employee using PARTITION, </w:t>
+      </w:r>
+      <w:proofErr w:type="gramStart"/>
+      <w:r>
+        <w:t>as well as</w:t>
+      </w:r>
+      <w:r>
+        <w:t>,</w:t>
+      </w:r>
+      <w:proofErr w:type="gramEnd"/>
+      <w:r>
+        <w:t xml:space="preserve"> GROUP BY</w:t>
+      </w:r>
+      <w:r>
+        <w:t xml:space="preserve"> and COUNT methods. This way information is better organized and faster to retrieve.</w:t>
       </w:r>
     </w:p>
     <w:p>
@@ -1128,6 +1343,3626 @@
         <w:jc w:val="both"/>
       </w:pPr>
     </w:p>
+    <w:p>
+      <w:pPr>
+        <w:jc w:val="both"/>
+      </w:pPr>
+    </w:p>
+    <w:p>
+      <w:pPr>
+        <w:jc w:val="both"/>
+      </w:pPr>
+    </w:p>
+    <w:p>
+      <w:pPr>
+        <w:jc w:val="both"/>
+      </w:pPr>
+    </w:p>
+    <w:p>
+      <w:pPr>
+        <w:jc w:val="both"/>
+      </w:pPr>
+      <w:r>
+        <w:rPr>
+          <w:noProof/>
+        </w:rPr>
+        <w:lastRenderedPageBreak/>
+        <w:drawing>
+          <wp:inline distT="0" distB="0" distL="0" distR="0" wp14:anchorId="2FF3D97A" wp14:editId="6CE5952E">
+            <wp:extent cx="5943600" cy="4977765"/>
+            <wp:effectExtent l="0" t="0" r="0" b="0"/>
+            <wp:docPr id="2" name="Picture 2" descr="A screenshot of a cell phone&#10;&#10;Description automatically generated"/>
+            <wp:cNvGraphicFramePr>
+              <a:graphicFrameLocks xmlns:a="http://schemas.openxmlformats.org/drawingml/2006/main" noChangeAspect="1"/>
+            </wp:cNvGraphicFramePr>
+            <a:graphic xmlns:a="http://schemas.openxmlformats.org/drawingml/2006/main">
+              <a:graphicData uri="http://schemas.openxmlformats.org/drawingml/2006/picture">
+                <pic:pic xmlns:pic="http://schemas.openxmlformats.org/drawingml/2006/picture">
+                  <pic:nvPicPr>
+                    <pic:cNvPr id="2" name="EmployeeDB.png"/>
+                    <pic:cNvPicPr/>
+                  </pic:nvPicPr>
+                  <pic:blipFill>
+                    <a:blip r:embed="rId5">
+                      <a:extLst>
+                        <a:ext uri="{28A0092B-C50C-407E-A947-70E740481C1C}">
+                          <a14:useLocalDpi xmlns:a14="http://schemas.microsoft.com/office/drawing/2010/main" val="0"/>
+                        </a:ext>
+                      </a:extLst>
+                    </a:blip>
+                    <a:stretch>
+                      <a:fillRect/>
+                    </a:stretch>
+                  </pic:blipFill>
+                  <pic:spPr>
+                    <a:xfrm>
+                      <a:off x="0" y="0"/>
+                      <a:ext cx="5943600" cy="4977765"/>
+                    </a:xfrm>
+                    <a:prstGeom prst="rect">
+                      <a:avLst/>
+                    </a:prstGeom>
+                  </pic:spPr>
+                </pic:pic>
+              </a:graphicData>
+            </a:graphic>
+          </wp:inline>
+        </w:drawing>
+      </w:r>
+    </w:p>
+    <w:p>
+      <w:pPr>
+        <w:jc w:val="both"/>
+      </w:pPr>
+      <w:r>
+        <w:t xml:space="preserve">                                                         Entity Relations Diagram (ERD)</w:t>
+      </w:r>
+    </w:p>
+    <w:p>
+      <w:pPr>
+        <w:jc w:val="both"/>
+      </w:pPr>
+    </w:p>
+    <w:p>
+      <w:pPr>
+        <w:shd w:val="clear" w:color="auto" w:fill="1E1E1E"/>
+        <w:spacing w:after="0" w:line="285" w:lineRule="atLeast"/>
+        <w:rPr>
+          <w:rFonts w:ascii="Consolas" w:eastAsia="Times New Roman" w:hAnsi="Consolas" w:cs="Times New Roman"/>
+          <w:color w:val="D4D4D4"/>
+          <w:sz w:val="21"/>
+          <w:szCs w:val="21"/>
+        </w:rPr>
+      </w:pPr>
+      <w:r>
+        <w:rPr>
+          <w:rFonts w:ascii="Consolas" w:eastAsia="Times New Roman" w:hAnsi="Consolas" w:cs="Times New Roman"/>
+          <w:color w:val="6A9955"/>
+          <w:sz w:val="21"/>
+          <w:szCs w:val="21"/>
+        </w:rPr>
+        <w:t>-- Creating tables for PH-</w:t>
+      </w:r>
+      <w:proofErr w:type="spellStart"/>
+      <w:r>
+        <w:rPr>
+          <w:rFonts w:ascii="Consolas" w:eastAsia="Times New Roman" w:hAnsi="Consolas" w:cs="Times New Roman"/>
+          <w:color w:val="6A9955"/>
+          <w:sz w:val="21"/>
+          <w:szCs w:val="21"/>
+        </w:rPr>
+        <w:t>EmployeeDB</w:t>
+      </w:r>
+      <w:proofErr w:type="spellEnd"/>
+    </w:p>
+    <w:p>
+      <w:pPr>
+        <w:shd w:val="clear" w:color="auto" w:fill="1E1E1E"/>
+        <w:spacing w:after="0" w:line="285" w:lineRule="atLeast"/>
+        <w:rPr>
+          <w:rFonts w:ascii="Consolas" w:eastAsia="Times New Roman" w:hAnsi="Consolas" w:cs="Times New Roman"/>
+          <w:color w:val="D4D4D4"/>
+          <w:sz w:val="21"/>
+          <w:szCs w:val="21"/>
+        </w:rPr>
+      </w:pPr>
+      <w:r>
+        <w:rPr>
+          <w:rFonts w:ascii="Consolas" w:eastAsia="Times New Roman" w:hAnsi="Consolas" w:cs="Times New Roman"/>
+          <w:color w:val="569CD6"/>
+          <w:sz w:val="21"/>
+          <w:szCs w:val="21"/>
+        </w:rPr>
+        <w:t>CREATE</w:t>
+      </w:r>
+      <w:r>
+        <w:rPr>
+          <w:rFonts w:ascii="Consolas" w:eastAsia="Times New Roman" w:hAnsi="Consolas" w:cs="Times New Roman"/>
+          <w:color w:val="D4D4D4"/>
+          <w:sz w:val="21"/>
+          <w:szCs w:val="21"/>
+        </w:rPr>
+        <w:t> </w:t>
+      </w:r>
+      <w:r>
+        <w:rPr>
+          <w:rFonts w:ascii="Consolas" w:eastAsia="Times New Roman" w:hAnsi="Consolas" w:cs="Times New Roman"/>
+          <w:color w:val="569CD6"/>
+          <w:sz w:val="21"/>
+          <w:szCs w:val="21"/>
+        </w:rPr>
+        <w:t>TABLE</w:t>
+      </w:r>
+      <w:r>
+        <w:rPr>
+          <w:rFonts w:ascii="Consolas" w:eastAsia="Times New Roman" w:hAnsi="Consolas" w:cs="Times New Roman"/>
+          <w:color w:val="D4D4D4"/>
+          <w:sz w:val="21"/>
+          <w:szCs w:val="21"/>
+        </w:rPr>
+        <w:t> departments (</w:t>
+      </w:r>
+    </w:p>
+    <w:p>
+      <w:pPr>
+        <w:shd w:val="clear" w:color="auto" w:fill="1E1E1E"/>
+        <w:spacing w:after="0" w:line="285" w:lineRule="atLeast"/>
+        <w:rPr>
+          <w:rFonts w:ascii="Consolas" w:eastAsia="Times New Roman" w:hAnsi="Consolas" w:cs="Times New Roman"/>
+          <w:color w:val="D4D4D4"/>
+          <w:sz w:val="21"/>
+          <w:szCs w:val="21"/>
+        </w:rPr>
+      </w:pPr>
+      <w:r>
+        <w:rPr>
+          <w:rFonts w:ascii="Consolas" w:eastAsia="Times New Roman" w:hAnsi="Consolas" w:cs="Times New Roman"/>
+          <w:color w:val="D4D4D4"/>
+          <w:sz w:val="21"/>
+          <w:szCs w:val="21"/>
+        </w:rPr>
+        <w:t>     </w:t>
+      </w:r>
+      <w:proofErr w:type="spellStart"/>
+      <w:r>
+        <w:rPr>
+          <w:rFonts w:ascii="Consolas" w:eastAsia="Times New Roman" w:hAnsi="Consolas" w:cs="Times New Roman"/>
+          <w:color w:val="D4D4D4"/>
+          <w:sz w:val="21"/>
+          <w:szCs w:val="21"/>
+        </w:rPr>
+        <w:t>dept_no</w:t>
+      </w:r>
+      <w:proofErr w:type="spellEnd"/>
+      <w:r>
+        <w:rPr>
+          <w:rFonts w:ascii="Consolas" w:eastAsia="Times New Roman" w:hAnsi="Consolas" w:cs="Times New Roman"/>
+          <w:color w:val="D4D4D4"/>
+          <w:sz w:val="21"/>
+          <w:szCs w:val="21"/>
+        </w:rPr>
+        <w:t> </w:t>
+      </w:r>
+      <w:proofErr w:type="gramStart"/>
+      <w:r>
+        <w:rPr>
+          <w:rFonts w:ascii="Consolas" w:eastAsia="Times New Roman" w:hAnsi="Consolas" w:cs="Times New Roman"/>
+          <w:color w:val="569CD6"/>
+          <w:sz w:val="21"/>
+          <w:szCs w:val="21"/>
+        </w:rPr>
+        <w:t>VARCHAR</w:t>
+      </w:r>
+      <w:r>
+        <w:rPr>
+          <w:rFonts w:ascii="Consolas" w:eastAsia="Times New Roman" w:hAnsi="Consolas" w:cs="Times New Roman"/>
+          <w:color w:val="D4D4D4"/>
+          <w:sz w:val="21"/>
+          <w:szCs w:val="21"/>
+        </w:rPr>
+        <w:t>(</w:t>
+      </w:r>
+      <w:proofErr w:type="gramEnd"/>
+      <w:r>
+        <w:rPr>
+          <w:rFonts w:ascii="Consolas" w:eastAsia="Times New Roman" w:hAnsi="Consolas" w:cs="Times New Roman"/>
+          <w:color w:val="B5CEA8"/>
+          <w:sz w:val="21"/>
+          <w:szCs w:val="21"/>
+        </w:rPr>
+        <w:t>4</w:t>
+      </w:r>
+      <w:r>
+        <w:rPr>
+          <w:rFonts w:ascii="Consolas" w:eastAsia="Times New Roman" w:hAnsi="Consolas" w:cs="Times New Roman"/>
+          <w:color w:val="D4D4D4"/>
+          <w:sz w:val="21"/>
+          <w:szCs w:val="21"/>
+        </w:rPr>
+        <w:t>) </w:t>
+      </w:r>
+      <w:r>
+        <w:rPr>
+          <w:rFonts w:ascii="Consolas" w:eastAsia="Times New Roman" w:hAnsi="Consolas" w:cs="Times New Roman"/>
+          <w:color w:val="569CD6"/>
+          <w:sz w:val="21"/>
+          <w:szCs w:val="21"/>
+        </w:rPr>
+        <w:t>NOT</w:t>
+      </w:r>
+      <w:r>
+        <w:rPr>
+          <w:rFonts w:ascii="Consolas" w:eastAsia="Times New Roman" w:hAnsi="Consolas" w:cs="Times New Roman"/>
+          <w:color w:val="D4D4D4"/>
+          <w:sz w:val="21"/>
+          <w:szCs w:val="21"/>
+        </w:rPr>
+        <w:t> </w:t>
+      </w:r>
+      <w:r>
+        <w:rPr>
+          <w:rFonts w:ascii="Consolas" w:eastAsia="Times New Roman" w:hAnsi="Consolas" w:cs="Times New Roman"/>
+          <w:color w:val="569CD6"/>
+          <w:sz w:val="21"/>
+          <w:szCs w:val="21"/>
+        </w:rPr>
+        <w:t>NULL</w:t>
+      </w:r>
+      <w:r>
+        <w:rPr>
+          <w:rFonts w:ascii="Consolas" w:eastAsia="Times New Roman" w:hAnsi="Consolas" w:cs="Times New Roman"/>
+          <w:color w:val="D4D4D4"/>
+          <w:sz w:val="21"/>
+          <w:szCs w:val="21"/>
+        </w:rPr>
+        <w:t>,</w:t>
+      </w:r>
+    </w:p>
+    <w:p>
+      <w:pPr>
+        <w:shd w:val="clear" w:color="auto" w:fill="1E1E1E"/>
+        <w:spacing w:after="0" w:line="285" w:lineRule="atLeast"/>
+        <w:rPr>
+          <w:rFonts w:ascii="Consolas" w:eastAsia="Times New Roman" w:hAnsi="Consolas" w:cs="Times New Roman"/>
+          <w:color w:val="D4D4D4"/>
+          <w:sz w:val="21"/>
+          <w:szCs w:val="21"/>
+        </w:rPr>
+      </w:pPr>
+      <w:r>
+        <w:rPr>
+          <w:rFonts w:ascii="Consolas" w:eastAsia="Times New Roman" w:hAnsi="Consolas" w:cs="Times New Roman"/>
+          <w:color w:val="D4D4D4"/>
+          <w:sz w:val="21"/>
+          <w:szCs w:val="21"/>
+        </w:rPr>
+        <w:t>     </w:t>
+      </w:r>
+      <w:proofErr w:type="spellStart"/>
+      <w:r>
+        <w:rPr>
+          <w:rFonts w:ascii="Consolas" w:eastAsia="Times New Roman" w:hAnsi="Consolas" w:cs="Times New Roman"/>
+          <w:color w:val="D4D4D4"/>
+          <w:sz w:val="21"/>
+          <w:szCs w:val="21"/>
+        </w:rPr>
+        <w:t>dept_name</w:t>
+      </w:r>
+      <w:proofErr w:type="spellEnd"/>
+      <w:r>
+        <w:rPr>
+          <w:rFonts w:ascii="Consolas" w:eastAsia="Times New Roman" w:hAnsi="Consolas" w:cs="Times New Roman"/>
+          <w:color w:val="D4D4D4"/>
+          <w:sz w:val="21"/>
+          <w:szCs w:val="21"/>
+        </w:rPr>
+        <w:t> </w:t>
+      </w:r>
+      <w:proofErr w:type="gramStart"/>
+      <w:r>
+        <w:rPr>
+          <w:rFonts w:ascii="Consolas" w:eastAsia="Times New Roman" w:hAnsi="Consolas" w:cs="Times New Roman"/>
+          <w:color w:val="569CD6"/>
+          <w:sz w:val="21"/>
+          <w:szCs w:val="21"/>
+        </w:rPr>
+        <w:t>VARCHAR</w:t>
+      </w:r>
+      <w:r>
+        <w:rPr>
+          <w:rFonts w:ascii="Consolas" w:eastAsia="Times New Roman" w:hAnsi="Consolas" w:cs="Times New Roman"/>
+          <w:color w:val="D4D4D4"/>
+          <w:sz w:val="21"/>
+          <w:szCs w:val="21"/>
+        </w:rPr>
+        <w:t>(</w:t>
+      </w:r>
+      <w:proofErr w:type="gramEnd"/>
+      <w:r>
+        <w:rPr>
+          <w:rFonts w:ascii="Consolas" w:eastAsia="Times New Roman" w:hAnsi="Consolas" w:cs="Times New Roman"/>
+          <w:color w:val="B5CEA8"/>
+          <w:sz w:val="21"/>
+          <w:szCs w:val="21"/>
+        </w:rPr>
+        <w:t>40</w:t>
+      </w:r>
+      <w:r>
+        <w:rPr>
+          <w:rFonts w:ascii="Consolas" w:eastAsia="Times New Roman" w:hAnsi="Consolas" w:cs="Times New Roman"/>
+          <w:color w:val="D4D4D4"/>
+          <w:sz w:val="21"/>
+          <w:szCs w:val="21"/>
+        </w:rPr>
+        <w:t>) </w:t>
+      </w:r>
+      <w:r>
+        <w:rPr>
+          <w:rFonts w:ascii="Consolas" w:eastAsia="Times New Roman" w:hAnsi="Consolas" w:cs="Times New Roman"/>
+          <w:color w:val="569CD6"/>
+          <w:sz w:val="21"/>
+          <w:szCs w:val="21"/>
+        </w:rPr>
+        <w:t>NOT</w:t>
+      </w:r>
+      <w:r>
+        <w:rPr>
+          <w:rFonts w:ascii="Consolas" w:eastAsia="Times New Roman" w:hAnsi="Consolas" w:cs="Times New Roman"/>
+          <w:color w:val="D4D4D4"/>
+          <w:sz w:val="21"/>
+          <w:szCs w:val="21"/>
+        </w:rPr>
+        <w:t> </w:t>
+      </w:r>
+      <w:r>
+        <w:rPr>
+          <w:rFonts w:ascii="Consolas" w:eastAsia="Times New Roman" w:hAnsi="Consolas" w:cs="Times New Roman"/>
+          <w:color w:val="569CD6"/>
+          <w:sz w:val="21"/>
+          <w:szCs w:val="21"/>
+        </w:rPr>
+        <w:t>NULL</w:t>
+      </w:r>
+      <w:r>
+        <w:rPr>
+          <w:rFonts w:ascii="Consolas" w:eastAsia="Times New Roman" w:hAnsi="Consolas" w:cs="Times New Roman"/>
+          <w:color w:val="D4D4D4"/>
+          <w:sz w:val="21"/>
+          <w:szCs w:val="21"/>
+        </w:rPr>
+        <w:t>,</w:t>
+      </w:r>
+    </w:p>
+    <w:p>
+      <w:pPr>
+        <w:shd w:val="clear" w:color="auto" w:fill="1E1E1E"/>
+        <w:spacing w:after="0" w:line="285" w:lineRule="atLeast"/>
+        <w:rPr>
+          <w:rFonts w:ascii="Consolas" w:eastAsia="Times New Roman" w:hAnsi="Consolas" w:cs="Times New Roman"/>
+          <w:color w:val="D4D4D4"/>
+          <w:sz w:val="21"/>
+          <w:szCs w:val="21"/>
+        </w:rPr>
+      </w:pPr>
+      <w:r>
+        <w:rPr>
+          <w:rFonts w:ascii="Consolas" w:eastAsia="Times New Roman" w:hAnsi="Consolas" w:cs="Times New Roman"/>
+          <w:color w:val="D4D4D4"/>
+          <w:sz w:val="21"/>
+          <w:szCs w:val="21"/>
+        </w:rPr>
+        <w:t>     </w:t>
+      </w:r>
+      <w:r>
+        <w:rPr>
+          <w:rFonts w:ascii="Consolas" w:eastAsia="Times New Roman" w:hAnsi="Consolas" w:cs="Times New Roman"/>
+          <w:color w:val="569CD6"/>
+          <w:sz w:val="21"/>
+          <w:szCs w:val="21"/>
+        </w:rPr>
+        <w:t>PRIMARY</w:t>
+      </w:r>
+      <w:r>
+        <w:rPr>
+          <w:rFonts w:ascii="Consolas" w:eastAsia="Times New Roman" w:hAnsi="Consolas" w:cs="Times New Roman"/>
+          <w:color w:val="D4D4D4"/>
+          <w:sz w:val="21"/>
+          <w:szCs w:val="21"/>
+        </w:rPr>
+        <w:t> </w:t>
+      </w:r>
+      <w:r>
+        <w:rPr>
+          <w:rFonts w:ascii="Consolas" w:eastAsia="Times New Roman" w:hAnsi="Consolas" w:cs="Times New Roman"/>
+          <w:color w:val="569CD6"/>
+          <w:sz w:val="21"/>
+          <w:szCs w:val="21"/>
+        </w:rPr>
+        <w:t>KEY</w:t>
+      </w:r>
+      <w:r>
+        <w:rPr>
+          <w:rFonts w:ascii="Consolas" w:eastAsia="Times New Roman" w:hAnsi="Consolas" w:cs="Times New Roman"/>
+          <w:color w:val="D4D4D4"/>
+          <w:sz w:val="21"/>
+          <w:szCs w:val="21"/>
+        </w:rPr>
+        <w:t> (</w:t>
+      </w:r>
+      <w:proofErr w:type="spellStart"/>
+      <w:r>
+        <w:rPr>
+          <w:rFonts w:ascii="Consolas" w:eastAsia="Times New Roman" w:hAnsi="Consolas" w:cs="Times New Roman"/>
+          <w:color w:val="D4D4D4"/>
+          <w:sz w:val="21"/>
+          <w:szCs w:val="21"/>
+        </w:rPr>
+        <w:t>dept_no</w:t>
+      </w:r>
+      <w:proofErr w:type="spellEnd"/>
+      <w:r>
+        <w:rPr>
+          <w:rFonts w:ascii="Consolas" w:eastAsia="Times New Roman" w:hAnsi="Consolas" w:cs="Times New Roman"/>
+          <w:color w:val="D4D4D4"/>
+          <w:sz w:val="21"/>
+          <w:szCs w:val="21"/>
+        </w:rPr>
+        <w:t>),</w:t>
+      </w:r>
+    </w:p>
+    <w:p>
+      <w:pPr>
+        <w:shd w:val="clear" w:color="auto" w:fill="1E1E1E"/>
+        <w:spacing w:after="0" w:line="285" w:lineRule="atLeast"/>
+        <w:rPr>
+          <w:rFonts w:ascii="Consolas" w:eastAsia="Times New Roman" w:hAnsi="Consolas" w:cs="Times New Roman"/>
+          <w:color w:val="D4D4D4"/>
+          <w:sz w:val="21"/>
+          <w:szCs w:val="21"/>
+        </w:rPr>
+      </w:pPr>
+      <w:r>
+        <w:rPr>
+          <w:rFonts w:ascii="Consolas" w:eastAsia="Times New Roman" w:hAnsi="Consolas" w:cs="Times New Roman"/>
+          <w:color w:val="D4D4D4"/>
+          <w:sz w:val="21"/>
+          <w:szCs w:val="21"/>
+        </w:rPr>
+        <w:t>     UNIQUE (</w:t>
+      </w:r>
+      <w:proofErr w:type="spellStart"/>
+      <w:r>
+        <w:rPr>
+          <w:rFonts w:ascii="Consolas" w:eastAsia="Times New Roman" w:hAnsi="Consolas" w:cs="Times New Roman"/>
+          <w:color w:val="D4D4D4"/>
+          <w:sz w:val="21"/>
+          <w:szCs w:val="21"/>
+        </w:rPr>
+        <w:t>dept_name</w:t>
+      </w:r>
+      <w:proofErr w:type="spellEnd"/>
+      <w:r>
+        <w:rPr>
+          <w:rFonts w:ascii="Consolas" w:eastAsia="Times New Roman" w:hAnsi="Consolas" w:cs="Times New Roman"/>
+          <w:color w:val="D4D4D4"/>
+          <w:sz w:val="21"/>
+          <w:szCs w:val="21"/>
+        </w:rPr>
+        <w:t>)</w:t>
+      </w:r>
+    </w:p>
+    <w:p>
+      <w:pPr>
+        <w:shd w:val="clear" w:color="auto" w:fill="1E1E1E"/>
+        <w:spacing w:after="0" w:line="285" w:lineRule="atLeast"/>
+        <w:rPr>
+          <w:rFonts w:ascii="Consolas" w:eastAsia="Times New Roman" w:hAnsi="Consolas" w:cs="Times New Roman"/>
+          <w:color w:val="D4D4D4"/>
+          <w:sz w:val="21"/>
+          <w:szCs w:val="21"/>
+        </w:rPr>
+      </w:pPr>
+      <w:r>
+        <w:rPr>
+          <w:rFonts w:ascii="Consolas" w:eastAsia="Times New Roman" w:hAnsi="Consolas" w:cs="Times New Roman"/>
+          <w:color w:val="D4D4D4"/>
+          <w:sz w:val="21"/>
+          <w:szCs w:val="21"/>
+        </w:rPr>
+        <w:t>);</w:t>
+      </w:r>
+    </w:p>
+    <w:p>
+      <w:pPr>
+        <w:shd w:val="clear" w:color="auto" w:fill="1E1E1E"/>
+        <w:spacing w:after="0" w:line="285" w:lineRule="atLeast"/>
+        <w:rPr>
+          <w:rFonts w:ascii="Consolas" w:eastAsia="Times New Roman" w:hAnsi="Consolas" w:cs="Times New Roman"/>
+          <w:color w:val="D4D4D4"/>
+          <w:sz w:val="21"/>
+          <w:szCs w:val="21"/>
+        </w:rPr>
+      </w:pPr>
+    </w:p>
+    <w:p>
+      <w:pPr>
+        <w:shd w:val="clear" w:color="auto" w:fill="1E1E1E"/>
+        <w:spacing w:after="0" w:line="285" w:lineRule="atLeast"/>
+        <w:rPr>
+          <w:rFonts w:ascii="Consolas" w:eastAsia="Times New Roman" w:hAnsi="Consolas" w:cs="Times New Roman"/>
+          <w:color w:val="D4D4D4"/>
+          <w:sz w:val="21"/>
+          <w:szCs w:val="21"/>
+        </w:rPr>
+      </w:pPr>
+      <w:r>
+        <w:rPr>
+          <w:rFonts w:ascii="Consolas" w:eastAsia="Times New Roman" w:hAnsi="Consolas" w:cs="Times New Roman"/>
+          <w:color w:val="569CD6"/>
+          <w:sz w:val="21"/>
+          <w:szCs w:val="21"/>
+        </w:rPr>
+        <w:t>CREATE</w:t>
+      </w:r>
+      <w:r>
+        <w:rPr>
+          <w:rFonts w:ascii="Consolas" w:eastAsia="Times New Roman" w:hAnsi="Consolas" w:cs="Times New Roman"/>
+          <w:color w:val="D4D4D4"/>
+          <w:sz w:val="21"/>
+          <w:szCs w:val="21"/>
+        </w:rPr>
+        <w:t> </w:t>
+      </w:r>
+      <w:r>
+        <w:rPr>
+          <w:rFonts w:ascii="Consolas" w:eastAsia="Times New Roman" w:hAnsi="Consolas" w:cs="Times New Roman"/>
+          <w:color w:val="569CD6"/>
+          <w:sz w:val="21"/>
+          <w:szCs w:val="21"/>
+        </w:rPr>
+        <w:t>TABLE</w:t>
+      </w:r>
+      <w:r>
+        <w:rPr>
+          <w:rFonts w:ascii="Consolas" w:eastAsia="Times New Roman" w:hAnsi="Consolas" w:cs="Times New Roman"/>
+          <w:color w:val="D4D4D4"/>
+          <w:sz w:val="21"/>
+          <w:szCs w:val="21"/>
+        </w:rPr>
+        <w:t> employees (</w:t>
+      </w:r>
+    </w:p>
+    <w:p>
+      <w:pPr>
+        <w:shd w:val="clear" w:color="auto" w:fill="1E1E1E"/>
+        <w:spacing w:after="0" w:line="285" w:lineRule="atLeast"/>
+        <w:rPr>
+          <w:rFonts w:ascii="Consolas" w:eastAsia="Times New Roman" w:hAnsi="Consolas" w:cs="Times New Roman"/>
+          <w:color w:val="D4D4D4"/>
+          <w:sz w:val="21"/>
+          <w:szCs w:val="21"/>
+        </w:rPr>
+      </w:pPr>
+      <w:r>
+        <w:rPr>
+          <w:rFonts w:ascii="Consolas" w:eastAsia="Times New Roman" w:hAnsi="Consolas" w:cs="Times New Roman"/>
+          <w:color w:val="D4D4D4"/>
+          <w:sz w:val="21"/>
+          <w:szCs w:val="21"/>
+        </w:rPr>
+        <w:t>   </w:t>
+      </w:r>
+      <w:proofErr w:type="spellStart"/>
+      <w:r>
+        <w:rPr>
+          <w:rFonts w:ascii="Consolas" w:eastAsia="Times New Roman" w:hAnsi="Consolas" w:cs="Times New Roman"/>
+          <w:color w:val="D4D4D4"/>
+          <w:sz w:val="21"/>
+          <w:szCs w:val="21"/>
+        </w:rPr>
+        <w:t>emp_no</w:t>
+      </w:r>
+      <w:proofErr w:type="spellEnd"/>
+      <w:r>
+        <w:rPr>
+          <w:rFonts w:ascii="Consolas" w:eastAsia="Times New Roman" w:hAnsi="Consolas" w:cs="Times New Roman"/>
+          <w:color w:val="D4D4D4"/>
+          <w:sz w:val="21"/>
+          <w:szCs w:val="21"/>
+        </w:rPr>
+        <w:t> </w:t>
+      </w:r>
+      <w:r>
+        <w:rPr>
+          <w:rFonts w:ascii="Consolas" w:eastAsia="Times New Roman" w:hAnsi="Consolas" w:cs="Times New Roman"/>
+          <w:color w:val="569CD6"/>
+          <w:sz w:val="21"/>
+          <w:szCs w:val="21"/>
+        </w:rPr>
+        <w:t>INT</w:t>
+      </w:r>
+      <w:r>
+        <w:rPr>
+          <w:rFonts w:ascii="Consolas" w:eastAsia="Times New Roman" w:hAnsi="Consolas" w:cs="Times New Roman"/>
+          <w:color w:val="D4D4D4"/>
+          <w:sz w:val="21"/>
+          <w:szCs w:val="21"/>
+        </w:rPr>
+        <w:t> </w:t>
+      </w:r>
+      <w:r>
+        <w:rPr>
+          <w:rFonts w:ascii="Consolas" w:eastAsia="Times New Roman" w:hAnsi="Consolas" w:cs="Times New Roman"/>
+          <w:color w:val="569CD6"/>
+          <w:sz w:val="21"/>
+          <w:szCs w:val="21"/>
+        </w:rPr>
+        <w:t>NOT</w:t>
+      </w:r>
+      <w:r>
+        <w:rPr>
+          <w:rFonts w:ascii="Consolas" w:eastAsia="Times New Roman" w:hAnsi="Consolas" w:cs="Times New Roman"/>
+          <w:color w:val="D4D4D4"/>
+          <w:sz w:val="21"/>
+          <w:szCs w:val="21"/>
+        </w:rPr>
+        <w:t> </w:t>
+      </w:r>
+      <w:r>
+        <w:rPr>
+          <w:rFonts w:ascii="Consolas" w:eastAsia="Times New Roman" w:hAnsi="Consolas" w:cs="Times New Roman"/>
+          <w:color w:val="569CD6"/>
+          <w:sz w:val="21"/>
+          <w:szCs w:val="21"/>
+        </w:rPr>
+        <w:t>NULL</w:t>
+      </w:r>
+      <w:r>
+        <w:rPr>
+          <w:rFonts w:ascii="Consolas" w:eastAsia="Times New Roman" w:hAnsi="Consolas" w:cs="Times New Roman"/>
+          <w:color w:val="D4D4D4"/>
+          <w:sz w:val="21"/>
+          <w:szCs w:val="21"/>
+        </w:rPr>
+        <w:t>,</w:t>
+      </w:r>
+    </w:p>
+    <w:p>
+      <w:pPr>
+        <w:shd w:val="clear" w:color="auto" w:fill="1E1E1E"/>
+        <w:spacing w:after="0" w:line="285" w:lineRule="atLeast"/>
+        <w:rPr>
+          <w:rFonts w:ascii="Consolas" w:eastAsia="Times New Roman" w:hAnsi="Consolas" w:cs="Times New Roman"/>
+          <w:color w:val="D4D4D4"/>
+          <w:sz w:val="21"/>
+          <w:szCs w:val="21"/>
+        </w:rPr>
+      </w:pPr>
+      <w:r>
+        <w:rPr>
+          <w:rFonts w:ascii="Consolas" w:eastAsia="Times New Roman" w:hAnsi="Consolas" w:cs="Times New Roman"/>
+          <w:color w:val="D4D4D4"/>
+          <w:sz w:val="21"/>
+          <w:szCs w:val="21"/>
+        </w:rPr>
+        <w:t>     </w:t>
+      </w:r>
+      <w:proofErr w:type="spellStart"/>
+      <w:r>
+        <w:rPr>
+          <w:rFonts w:ascii="Consolas" w:eastAsia="Times New Roman" w:hAnsi="Consolas" w:cs="Times New Roman"/>
+          <w:color w:val="D4D4D4"/>
+          <w:sz w:val="21"/>
+          <w:szCs w:val="21"/>
+        </w:rPr>
+        <w:t>birth_date</w:t>
+      </w:r>
+      <w:proofErr w:type="spellEnd"/>
+      <w:r>
+        <w:rPr>
+          <w:rFonts w:ascii="Consolas" w:eastAsia="Times New Roman" w:hAnsi="Consolas" w:cs="Times New Roman"/>
+          <w:color w:val="D4D4D4"/>
+          <w:sz w:val="21"/>
+          <w:szCs w:val="21"/>
+        </w:rPr>
+        <w:t> </w:t>
+      </w:r>
+      <w:r>
+        <w:rPr>
+          <w:rFonts w:ascii="Consolas" w:eastAsia="Times New Roman" w:hAnsi="Consolas" w:cs="Times New Roman"/>
+          <w:color w:val="569CD6"/>
+          <w:sz w:val="21"/>
+          <w:szCs w:val="21"/>
+        </w:rPr>
+        <w:t>DATE</w:t>
+      </w:r>
+      <w:r>
+        <w:rPr>
+          <w:rFonts w:ascii="Consolas" w:eastAsia="Times New Roman" w:hAnsi="Consolas" w:cs="Times New Roman"/>
+          <w:color w:val="D4D4D4"/>
+          <w:sz w:val="21"/>
+          <w:szCs w:val="21"/>
+        </w:rPr>
+        <w:t> </w:t>
+      </w:r>
+      <w:r>
+        <w:rPr>
+          <w:rFonts w:ascii="Consolas" w:eastAsia="Times New Roman" w:hAnsi="Consolas" w:cs="Times New Roman"/>
+          <w:color w:val="569CD6"/>
+          <w:sz w:val="21"/>
+          <w:szCs w:val="21"/>
+        </w:rPr>
+        <w:t>NOT</w:t>
+      </w:r>
+      <w:r>
+        <w:rPr>
+          <w:rFonts w:ascii="Consolas" w:eastAsia="Times New Roman" w:hAnsi="Consolas" w:cs="Times New Roman"/>
+          <w:color w:val="D4D4D4"/>
+          <w:sz w:val="21"/>
+          <w:szCs w:val="21"/>
+        </w:rPr>
+        <w:t> </w:t>
+      </w:r>
+      <w:r>
+        <w:rPr>
+          <w:rFonts w:ascii="Consolas" w:eastAsia="Times New Roman" w:hAnsi="Consolas" w:cs="Times New Roman"/>
+          <w:color w:val="569CD6"/>
+          <w:sz w:val="21"/>
+          <w:szCs w:val="21"/>
+        </w:rPr>
+        <w:t>NULL</w:t>
+      </w:r>
+      <w:r>
+        <w:rPr>
+          <w:rFonts w:ascii="Consolas" w:eastAsia="Times New Roman" w:hAnsi="Consolas" w:cs="Times New Roman"/>
+          <w:color w:val="D4D4D4"/>
+          <w:sz w:val="21"/>
+          <w:szCs w:val="21"/>
+        </w:rPr>
+        <w:t>,</w:t>
+      </w:r>
+    </w:p>
+    <w:p>
+      <w:pPr>
+        <w:shd w:val="clear" w:color="auto" w:fill="1E1E1E"/>
+        <w:spacing w:after="0" w:line="285" w:lineRule="atLeast"/>
+        <w:rPr>
+          <w:rFonts w:ascii="Consolas" w:eastAsia="Times New Roman" w:hAnsi="Consolas" w:cs="Times New Roman"/>
+          <w:color w:val="D4D4D4"/>
+          <w:sz w:val="21"/>
+          <w:szCs w:val="21"/>
+        </w:rPr>
+      </w:pPr>
+      <w:r>
+        <w:rPr>
+          <w:rFonts w:ascii="Consolas" w:eastAsia="Times New Roman" w:hAnsi="Consolas" w:cs="Times New Roman"/>
+          <w:color w:val="D4D4D4"/>
+          <w:sz w:val="21"/>
+          <w:szCs w:val="21"/>
+        </w:rPr>
+        <w:t>     </w:t>
+      </w:r>
+      <w:proofErr w:type="spellStart"/>
+      <w:r>
+        <w:rPr>
+          <w:rFonts w:ascii="Consolas" w:eastAsia="Times New Roman" w:hAnsi="Consolas" w:cs="Times New Roman"/>
+          <w:color w:val="D4D4D4"/>
+          <w:sz w:val="21"/>
+          <w:szCs w:val="21"/>
+        </w:rPr>
+        <w:t>first_name</w:t>
+      </w:r>
+      <w:proofErr w:type="spellEnd"/>
+      <w:r>
+        <w:rPr>
+          <w:rFonts w:ascii="Consolas" w:eastAsia="Times New Roman" w:hAnsi="Consolas" w:cs="Times New Roman"/>
+          <w:color w:val="D4D4D4"/>
+          <w:sz w:val="21"/>
+          <w:szCs w:val="21"/>
+        </w:rPr>
+        <w:t> </w:t>
+      </w:r>
+      <w:r>
+        <w:rPr>
+          <w:rFonts w:ascii="Consolas" w:eastAsia="Times New Roman" w:hAnsi="Consolas" w:cs="Times New Roman"/>
+          <w:color w:val="569CD6"/>
+          <w:sz w:val="21"/>
+          <w:szCs w:val="21"/>
+        </w:rPr>
+        <w:t>VARCHAR</w:t>
+      </w:r>
+      <w:r>
+        <w:rPr>
+          <w:rFonts w:ascii="Consolas" w:eastAsia="Times New Roman" w:hAnsi="Consolas" w:cs="Times New Roman"/>
+          <w:color w:val="D4D4D4"/>
+          <w:sz w:val="21"/>
+          <w:szCs w:val="21"/>
+        </w:rPr>
+        <w:t> </w:t>
+      </w:r>
+      <w:r>
+        <w:rPr>
+          <w:rFonts w:ascii="Consolas" w:eastAsia="Times New Roman" w:hAnsi="Consolas" w:cs="Times New Roman"/>
+          <w:color w:val="569CD6"/>
+          <w:sz w:val="21"/>
+          <w:szCs w:val="21"/>
+        </w:rPr>
+        <w:t>NOT</w:t>
+      </w:r>
+      <w:r>
+        <w:rPr>
+          <w:rFonts w:ascii="Consolas" w:eastAsia="Times New Roman" w:hAnsi="Consolas" w:cs="Times New Roman"/>
+          <w:color w:val="D4D4D4"/>
+          <w:sz w:val="21"/>
+          <w:szCs w:val="21"/>
+        </w:rPr>
+        <w:t> </w:t>
+      </w:r>
+      <w:r>
+        <w:rPr>
+          <w:rFonts w:ascii="Consolas" w:eastAsia="Times New Roman" w:hAnsi="Consolas" w:cs="Times New Roman"/>
+          <w:color w:val="569CD6"/>
+          <w:sz w:val="21"/>
+          <w:szCs w:val="21"/>
+        </w:rPr>
+        <w:t>NULL</w:t>
+      </w:r>
+      <w:r>
+        <w:rPr>
+          <w:rFonts w:ascii="Consolas" w:eastAsia="Times New Roman" w:hAnsi="Consolas" w:cs="Times New Roman"/>
+          <w:color w:val="D4D4D4"/>
+          <w:sz w:val="21"/>
+          <w:szCs w:val="21"/>
+        </w:rPr>
+        <w:t>,</w:t>
+      </w:r>
+    </w:p>
+    <w:p>
+      <w:pPr>
+        <w:shd w:val="clear" w:color="auto" w:fill="1E1E1E"/>
+        <w:spacing w:after="0" w:line="285" w:lineRule="atLeast"/>
+        <w:rPr>
+          <w:rFonts w:ascii="Consolas" w:eastAsia="Times New Roman" w:hAnsi="Consolas" w:cs="Times New Roman"/>
+          <w:color w:val="D4D4D4"/>
+          <w:sz w:val="21"/>
+          <w:szCs w:val="21"/>
+        </w:rPr>
+      </w:pPr>
+      <w:r>
+        <w:rPr>
+          <w:rFonts w:ascii="Consolas" w:eastAsia="Times New Roman" w:hAnsi="Consolas" w:cs="Times New Roman"/>
+          <w:color w:val="D4D4D4"/>
+          <w:sz w:val="21"/>
+          <w:szCs w:val="21"/>
+        </w:rPr>
+        <w:t>     </w:t>
+      </w:r>
+      <w:proofErr w:type="spellStart"/>
+      <w:r>
+        <w:rPr>
+          <w:rFonts w:ascii="Consolas" w:eastAsia="Times New Roman" w:hAnsi="Consolas" w:cs="Times New Roman"/>
+          <w:color w:val="D4D4D4"/>
+          <w:sz w:val="21"/>
+          <w:szCs w:val="21"/>
+        </w:rPr>
+        <w:t>last_name</w:t>
+      </w:r>
+      <w:proofErr w:type="spellEnd"/>
+      <w:r>
+        <w:rPr>
+          <w:rFonts w:ascii="Consolas" w:eastAsia="Times New Roman" w:hAnsi="Consolas" w:cs="Times New Roman"/>
+          <w:color w:val="D4D4D4"/>
+          <w:sz w:val="21"/>
+          <w:szCs w:val="21"/>
+        </w:rPr>
+        <w:t> </w:t>
+      </w:r>
+      <w:r>
+        <w:rPr>
+          <w:rFonts w:ascii="Consolas" w:eastAsia="Times New Roman" w:hAnsi="Consolas" w:cs="Times New Roman"/>
+          <w:color w:val="569CD6"/>
+          <w:sz w:val="21"/>
+          <w:szCs w:val="21"/>
+        </w:rPr>
+        <w:t>VARCHAR</w:t>
+      </w:r>
+      <w:r>
+        <w:rPr>
+          <w:rFonts w:ascii="Consolas" w:eastAsia="Times New Roman" w:hAnsi="Consolas" w:cs="Times New Roman"/>
+          <w:color w:val="D4D4D4"/>
+          <w:sz w:val="21"/>
+          <w:szCs w:val="21"/>
+        </w:rPr>
+        <w:t> </w:t>
+      </w:r>
+      <w:r>
+        <w:rPr>
+          <w:rFonts w:ascii="Consolas" w:eastAsia="Times New Roman" w:hAnsi="Consolas" w:cs="Times New Roman"/>
+          <w:color w:val="569CD6"/>
+          <w:sz w:val="21"/>
+          <w:szCs w:val="21"/>
+        </w:rPr>
+        <w:t>NOT</w:t>
+      </w:r>
+      <w:r>
+        <w:rPr>
+          <w:rFonts w:ascii="Consolas" w:eastAsia="Times New Roman" w:hAnsi="Consolas" w:cs="Times New Roman"/>
+          <w:color w:val="D4D4D4"/>
+          <w:sz w:val="21"/>
+          <w:szCs w:val="21"/>
+        </w:rPr>
+        <w:t> </w:t>
+      </w:r>
+      <w:r>
+        <w:rPr>
+          <w:rFonts w:ascii="Consolas" w:eastAsia="Times New Roman" w:hAnsi="Consolas" w:cs="Times New Roman"/>
+          <w:color w:val="569CD6"/>
+          <w:sz w:val="21"/>
+          <w:szCs w:val="21"/>
+        </w:rPr>
+        <w:t>NULL</w:t>
+      </w:r>
+      <w:r>
+        <w:rPr>
+          <w:rFonts w:ascii="Consolas" w:eastAsia="Times New Roman" w:hAnsi="Consolas" w:cs="Times New Roman"/>
+          <w:color w:val="D4D4D4"/>
+          <w:sz w:val="21"/>
+          <w:szCs w:val="21"/>
+        </w:rPr>
+        <w:t>,</w:t>
+      </w:r>
+    </w:p>
+    <w:p>
+      <w:pPr>
+        <w:shd w:val="clear" w:color="auto" w:fill="1E1E1E"/>
+        <w:spacing w:after="0" w:line="285" w:lineRule="atLeast"/>
+        <w:rPr>
+          <w:rFonts w:ascii="Consolas" w:eastAsia="Times New Roman" w:hAnsi="Consolas" w:cs="Times New Roman"/>
+          <w:color w:val="D4D4D4"/>
+          <w:sz w:val="21"/>
+          <w:szCs w:val="21"/>
+        </w:rPr>
+      </w:pPr>
+      <w:r>
+        <w:rPr>
+          <w:rFonts w:ascii="Consolas" w:eastAsia="Times New Roman" w:hAnsi="Consolas" w:cs="Times New Roman"/>
+          <w:color w:val="D4D4D4"/>
+          <w:sz w:val="21"/>
+          <w:szCs w:val="21"/>
+        </w:rPr>
+        <w:t>     gender </w:t>
+      </w:r>
+      <w:r>
+        <w:rPr>
+          <w:rFonts w:ascii="Consolas" w:eastAsia="Times New Roman" w:hAnsi="Consolas" w:cs="Times New Roman"/>
+          <w:color w:val="569CD6"/>
+          <w:sz w:val="21"/>
+          <w:szCs w:val="21"/>
+        </w:rPr>
+        <w:t>VARCHAR</w:t>
+      </w:r>
+      <w:r>
+        <w:rPr>
+          <w:rFonts w:ascii="Consolas" w:eastAsia="Times New Roman" w:hAnsi="Consolas" w:cs="Times New Roman"/>
+          <w:color w:val="D4D4D4"/>
+          <w:sz w:val="21"/>
+          <w:szCs w:val="21"/>
+        </w:rPr>
+        <w:t> </w:t>
+      </w:r>
+      <w:r>
+        <w:rPr>
+          <w:rFonts w:ascii="Consolas" w:eastAsia="Times New Roman" w:hAnsi="Consolas" w:cs="Times New Roman"/>
+          <w:color w:val="569CD6"/>
+          <w:sz w:val="21"/>
+          <w:szCs w:val="21"/>
+        </w:rPr>
+        <w:t>NOT</w:t>
+      </w:r>
+      <w:r>
+        <w:rPr>
+          <w:rFonts w:ascii="Consolas" w:eastAsia="Times New Roman" w:hAnsi="Consolas" w:cs="Times New Roman"/>
+          <w:color w:val="D4D4D4"/>
+          <w:sz w:val="21"/>
+          <w:szCs w:val="21"/>
+        </w:rPr>
+        <w:t> </w:t>
+      </w:r>
+      <w:r>
+        <w:rPr>
+          <w:rFonts w:ascii="Consolas" w:eastAsia="Times New Roman" w:hAnsi="Consolas" w:cs="Times New Roman"/>
+          <w:color w:val="569CD6"/>
+          <w:sz w:val="21"/>
+          <w:szCs w:val="21"/>
+        </w:rPr>
+        <w:t>NULL</w:t>
+      </w:r>
+      <w:r>
+        <w:rPr>
+          <w:rFonts w:ascii="Consolas" w:eastAsia="Times New Roman" w:hAnsi="Consolas" w:cs="Times New Roman"/>
+          <w:color w:val="D4D4D4"/>
+          <w:sz w:val="21"/>
+          <w:szCs w:val="21"/>
+        </w:rPr>
+        <w:t>,</w:t>
+      </w:r>
+    </w:p>
+    <w:p>
+      <w:pPr>
+        <w:shd w:val="clear" w:color="auto" w:fill="1E1E1E"/>
+        <w:spacing w:after="0" w:line="285" w:lineRule="atLeast"/>
+        <w:rPr>
+          <w:rFonts w:ascii="Consolas" w:eastAsia="Times New Roman" w:hAnsi="Consolas" w:cs="Times New Roman"/>
+          <w:color w:val="D4D4D4"/>
+          <w:sz w:val="21"/>
+          <w:szCs w:val="21"/>
+        </w:rPr>
+      </w:pPr>
+      <w:r>
+        <w:rPr>
+          <w:rFonts w:ascii="Consolas" w:eastAsia="Times New Roman" w:hAnsi="Consolas" w:cs="Times New Roman"/>
+          <w:color w:val="D4D4D4"/>
+          <w:sz w:val="21"/>
+          <w:szCs w:val="21"/>
+        </w:rPr>
+        <w:lastRenderedPageBreak/>
+        <w:t>     </w:t>
+      </w:r>
+      <w:proofErr w:type="spellStart"/>
+      <w:r>
+        <w:rPr>
+          <w:rFonts w:ascii="Consolas" w:eastAsia="Times New Roman" w:hAnsi="Consolas" w:cs="Times New Roman"/>
+          <w:color w:val="D4D4D4"/>
+          <w:sz w:val="21"/>
+          <w:szCs w:val="21"/>
+        </w:rPr>
+        <w:t>hire_date</w:t>
+      </w:r>
+      <w:proofErr w:type="spellEnd"/>
+      <w:r>
+        <w:rPr>
+          <w:rFonts w:ascii="Consolas" w:eastAsia="Times New Roman" w:hAnsi="Consolas" w:cs="Times New Roman"/>
+          <w:color w:val="D4D4D4"/>
+          <w:sz w:val="21"/>
+          <w:szCs w:val="21"/>
+        </w:rPr>
+        <w:t> </w:t>
+      </w:r>
+      <w:r>
+        <w:rPr>
+          <w:rFonts w:ascii="Consolas" w:eastAsia="Times New Roman" w:hAnsi="Consolas" w:cs="Times New Roman"/>
+          <w:color w:val="569CD6"/>
+          <w:sz w:val="21"/>
+          <w:szCs w:val="21"/>
+        </w:rPr>
+        <w:t>DATE</w:t>
+      </w:r>
+      <w:r>
+        <w:rPr>
+          <w:rFonts w:ascii="Consolas" w:eastAsia="Times New Roman" w:hAnsi="Consolas" w:cs="Times New Roman"/>
+          <w:color w:val="D4D4D4"/>
+          <w:sz w:val="21"/>
+          <w:szCs w:val="21"/>
+        </w:rPr>
+        <w:t> </w:t>
+      </w:r>
+      <w:r>
+        <w:rPr>
+          <w:rFonts w:ascii="Consolas" w:eastAsia="Times New Roman" w:hAnsi="Consolas" w:cs="Times New Roman"/>
+          <w:color w:val="569CD6"/>
+          <w:sz w:val="21"/>
+          <w:szCs w:val="21"/>
+        </w:rPr>
+        <w:t>NOT</w:t>
+      </w:r>
+      <w:r>
+        <w:rPr>
+          <w:rFonts w:ascii="Consolas" w:eastAsia="Times New Roman" w:hAnsi="Consolas" w:cs="Times New Roman"/>
+          <w:color w:val="D4D4D4"/>
+          <w:sz w:val="21"/>
+          <w:szCs w:val="21"/>
+        </w:rPr>
+        <w:t> </w:t>
+      </w:r>
+      <w:r>
+        <w:rPr>
+          <w:rFonts w:ascii="Consolas" w:eastAsia="Times New Roman" w:hAnsi="Consolas" w:cs="Times New Roman"/>
+          <w:color w:val="569CD6"/>
+          <w:sz w:val="21"/>
+          <w:szCs w:val="21"/>
+        </w:rPr>
+        <w:t>NULL</w:t>
+      </w:r>
+      <w:r>
+        <w:rPr>
+          <w:rFonts w:ascii="Consolas" w:eastAsia="Times New Roman" w:hAnsi="Consolas" w:cs="Times New Roman"/>
+          <w:color w:val="D4D4D4"/>
+          <w:sz w:val="21"/>
+          <w:szCs w:val="21"/>
+        </w:rPr>
+        <w:t>,</w:t>
+      </w:r>
+    </w:p>
+    <w:p>
+      <w:pPr>
+        <w:shd w:val="clear" w:color="auto" w:fill="1E1E1E"/>
+        <w:spacing w:after="0" w:line="285" w:lineRule="atLeast"/>
+        <w:rPr>
+          <w:rFonts w:ascii="Consolas" w:eastAsia="Times New Roman" w:hAnsi="Consolas" w:cs="Times New Roman"/>
+          <w:color w:val="D4D4D4"/>
+          <w:sz w:val="21"/>
+          <w:szCs w:val="21"/>
+        </w:rPr>
+      </w:pPr>
+      <w:r>
+        <w:rPr>
+          <w:rFonts w:ascii="Consolas" w:eastAsia="Times New Roman" w:hAnsi="Consolas" w:cs="Times New Roman"/>
+          <w:color w:val="D4D4D4"/>
+          <w:sz w:val="21"/>
+          <w:szCs w:val="21"/>
+        </w:rPr>
+        <w:t>     </w:t>
+      </w:r>
+      <w:r>
+        <w:rPr>
+          <w:rFonts w:ascii="Consolas" w:eastAsia="Times New Roman" w:hAnsi="Consolas" w:cs="Times New Roman"/>
+          <w:color w:val="569CD6"/>
+          <w:sz w:val="21"/>
+          <w:szCs w:val="21"/>
+        </w:rPr>
+        <w:t>PRIMARY</w:t>
+      </w:r>
+      <w:r>
+        <w:rPr>
+          <w:rFonts w:ascii="Consolas" w:eastAsia="Times New Roman" w:hAnsi="Consolas" w:cs="Times New Roman"/>
+          <w:color w:val="D4D4D4"/>
+          <w:sz w:val="21"/>
+          <w:szCs w:val="21"/>
+        </w:rPr>
+        <w:t> </w:t>
+      </w:r>
+      <w:r>
+        <w:rPr>
+          <w:rFonts w:ascii="Consolas" w:eastAsia="Times New Roman" w:hAnsi="Consolas" w:cs="Times New Roman"/>
+          <w:color w:val="569CD6"/>
+          <w:sz w:val="21"/>
+          <w:szCs w:val="21"/>
+        </w:rPr>
+        <w:t>KEY</w:t>
+      </w:r>
+      <w:r>
+        <w:rPr>
+          <w:rFonts w:ascii="Consolas" w:eastAsia="Times New Roman" w:hAnsi="Consolas" w:cs="Times New Roman"/>
+          <w:color w:val="D4D4D4"/>
+          <w:sz w:val="21"/>
+          <w:szCs w:val="21"/>
+        </w:rPr>
+        <w:t> (</w:t>
+      </w:r>
+      <w:proofErr w:type="spellStart"/>
+      <w:r>
+        <w:rPr>
+          <w:rFonts w:ascii="Consolas" w:eastAsia="Times New Roman" w:hAnsi="Consolas" w:cs="Times New Roman"/>
+          <w:color w:val="D4D4D4"/>
+          <w:sz w:val="21"/>
+          <w:szCs w:val="21"/>
+        </w:rPr>
+        <w:t>emp_no</w:t>
+      </w:r>
+      <w:proofErr w:type="spellEnd"/>
+      <w:r>
+        <w:rPr>
+          <w:rFonts w:ascii="Consolas" w:eastAsia="Times New Roman" w:hAnsi="Consolas" w:cs="Times New Roman"/>
+          <w:color w:val="D4D4D4"/>
+          <w:sz w:val="21"/>
+          <w:szCs w:val="21"/>
+        </w:rPr>
+        <w:t>)</w:t>
+      </w:r>
+    </w:p>
+    <w:p>
+      <w:pPr>
+        <w:shd w:val="clear" w:color="auto" w:fill="1E1E1E"/>
+        <w:spacing w:after="0" w:line="285" w:lineRule="atLeast"/>
+        <w:rPr>
+          <w:rFonts w:ascii="Consolas" w:eastAsia="Times New Roman" w:hAnsi="Consolas" w:cs="Times New Roman"/>
+          <w:color w:val="D4D4D4"/>
+          <w:sz w:val="21"/>
+          <w:szCs w:val="21"/>
+        </w:rPr>
+      </w:pPr>
+      <w:r>
+        <w:rPr>
+          <w:rFonts w:ascii="Consolas" w:eastAsia="Times New Roman" w:hAnsi="Consolas" w:cs="Times New Roman"/>
+          <w:color w:val="D4D4D4"/>
+          <w:sz w:val="21"/>
+          <w:szCs w:val="21"/>
+        </w:rPr>
+        <w:t>);</w:t>
+      </w:r>
+    </w:p>
+    <w:p>
+      <w:pPr>
+        <w:shd w:val="clear" w:color="auto" w:fill="1E1E1E"/>
+        <w:spacing w:after="0" w:line="285" w:lineRule="atLeast"/>
+        <w:rPr>
+          <w:rFonts w:ascii="Consolas" w:eastAsia="Times New Roman" w:hAnsi="Consolas" w:cs="Times New Roman"/>
+          <w:color w:val="D4D4D4"/>
+          <w:sz w:val="21"/>
+          <w:szCs w:val="21"/>
+        </w:rPr>
+      </w:pPr>
+    </w:p>
+    <w:p>
+      <w:pPr>
+        <w:shd w:val="clear" w:color="auto" w:fill="1E1E1E"/>
+        <w:spacing w:after="0" w:line="285" w:lineRule="atLeast"/>
+        <w:rPr>
+          <w:rFonts w:ascii="Consolas" w:eastAsia="Times New Roman" w:hAnsi="Consolas" w:cs="Times New Roman"/>
+          <w:color w:val="D4D4D4"/>
+          <w:sz w:val="21"/>
+          <w:szCs w:val="21"/>
+        </w:rPr>
+      </w:pPr>
+      <w:r>
+        <w:rPr>
+          <w:rFonts w:ascii="Consolas" w:eastAsia="Times New Roman" w:hAnsi="Consolas" w:cs="Times New Roman"/>
+          <w:color w:val="569CD6"/>
+          <w:sz w:val="21"/>
+          <w:szCs w:val="21"/>
+        </w:rPr>
+        <w:t>CREATE</w:t>
+      </w:r>
+      <w:r>
+        <w:rPr>
+          <w:rFonts w:ascii="Consolas" w:eastAsia="Times New Roman" w:hAnsi="Consolas" w:cs="Times New Roman"/>
+          <w:color w:val="D4D4D4"/>
+          <w:sz w:val="21"/>
+          <w:szCs w:val="21"/>
+        </w:rPr>
+        <w:t> </w:t>
+      </w:r>
+      <w:r>
+        <w:rPr>
+          <w:rFonts w:ascii="Consolas" w:eastAsia="Times New Roman" w:hAnsi="Consolas" w:cs="Times New Roman"/>
+          <w:color w:val="569CD6"/>
+          <w:sz w:val="21"/>
+          <w:szCs w:val="21"/>
+        </w:rPr>
+        <w:t>TABLE</w:t>
+      </w:r>
+      <w:r>
+        <w:rPr>
+          <w:rFonts w:ascii="Consolas" w:eastAsia="Times New Roman" w:hAnsi="Consolas" w:cs="Times New Roman"/>
+          <w:color w:val="D4D4D4"/>
+          <w:sz w:val="21"/>
+          <w:szCs w:val="21"/>
+        </w:rPr>
+        <w:t> </w:t>
+      </w:r>
+      <w:proofErr w:type="spellStart"/>
+      <w:r>
+        <w:rPr>
+          <w:rFonts w:ascii="Consolas" w:eastAsia="Times New Roman" w:hAnsi="Consolas" w:cs="Times New Roman"/>
+          <w:color w:val="D4D4D4"/>
+          <w:sz w:val="21"/>
+          <w:szCs w:val="21"/>
+        </w:rPr>
+        <w:t>dept_manager</w:t>
+      </w:r>
+      <w:proofErr w:type="spellEnd"/>
+      <w:r>
+        <w:rPr>
+          <w:rFonts w:ascii="Consolas" w:eastAsia="Times New Roman" w:hAnsi="Consolas" w:cs="Times New Roman"/>
+          <w:color w:val="D4D4D4"/>
+          <w:sz w:val="21"/>
+          <w:szCs w:val="21"/>
+        </w:rPr>
+        <w:t> (</w:t>
+      </w:r>
+    </w:p>
+    <w:p>
+      <w:pPr>
+        <w:shd w:val="clear" w:color="auto" w:fill="1E1E1E"/>
+        <w:spacing w:after="0" w:line="285" w:lineRule="atLeast"/>
+        <w:rPr>
+          <w:rFonts w:ascii="Consolas" w:eastAsia="Times New Roman" w:hAnsi="Consolas" w:cs="Times New Roman"/>
+          <w:color w:val="D4D4D4"/>
+          <w:sz w:val="21"/>
+          <w:szCs w:val="21"/>
+        </w:rPr>
+      </w:pPr>
+      <w:proofErr w:type="spellStart"/>
+      <w:r>
+        <w:rPr>
+          <w:rFonts w:ascii="Consolas" w:eastAsia="Times New Roman" w:hAnsi="Consolas" w:cs="Times New Roman"/>
+          <w:color w:val="D4D4D4"/>
+          <w:sz w:val="21"/>
+          <w:szCs w:val="21"/>
+        </w:rPr>
+        <w:t>dept_no</w:t>
+      </w:r>
+      <w:proofErr w:type="spellEnd"/>
+      <w:r>
+        <w:rPr>
+          <w:rFonts w:ascii="Consolas" w:eastAsia="Times New Roman" w:hAnsi="Consolas" w:cs="Times New Roman"/>
+          <w:color w:val="D4D4D4"/>
+          <w:sz w:val="21"/>
+          <w:szCs w:val="21"/>
+        </w:rPr>
+        <w:t> </w:t>
+      </w:r>
+      <w:proofErr w:type="gramStart"/>
+      <w:r>
+        <w:rPr>
+          <w:rFonts w:ascii="Consolas" w:eastAsia="Times New Roman" w:hAnsi="Consolas" w:cs="Times New Roman"/>
+          <w:color w:val="569CD6"/>
+          <w:sz w:val="21"/>
+          <w:szCs w:val="21"/>
+        </w:rPr>
+        <w:t>VARCHAR</w:t>
+      </w:r>
+      <w:r>
+        <w:rPr>
+          <w:rFonts w:ascii="Consolas" w:eastAsia="Times New Roman" w:hAnsi="Consolas" w:cs="Times New Roman"/>
+          <w:color w:val="D4D4D4"/>
+          <w:sz w:val="21"/>
+          <w:szCs w:val="21"/>
+        </w:rPr>
+        <w:t>(</w:t>
+      </w:r>
+      <w:proofErr w:type="gramEnd"/>
+      <w:r>
+        <w:rPr>
+          <w:rFonts w:ascii="Consolas" w:eastAsia="Times New Roman" w:hAnsi="Consolas" w:cs="Times New Roman"/>
+          <w:color w:val="B5CEA8"/>
+          <w:sz w:val="21"/>
+          <w:szCs w:val="21"/>
+        </w:rPr>
+        <w:t>4</w:t>
+      </w:r>
+      <w:r>
+        <w:rPr>
+          <w:rFonts w:ascii="Consolas" w:eastAsia="Times New Roman" w:hAnsi="Consolas" w:cs="Times New Roman"/>
+          <w:color w:val="D4D4D4"/>
+          <w:sz w:val="21"/>
+          <w:szCs w:val="21"/>
+        </w:rPr>
+        <w:t>) </w:t>
+      </w:r>
+      <w:r>
+        <w:rPr>
+          <w:rFonts w:ascii="Consolas" w:eastAsia="Times New Roman" w:hAnsi="Consolas" w:cs="Times New Roman"/>
+          <w:color w:val="569CD6"/>
+          <w:sz w:val="21"/>
+          <w:szCs w:val="21"/>
+        </w:rPr>
+        <w:t>NOT</w:t>
+      </w:r>
+      <w:r>
+        <w:rPr>
+          <w:rFonts w:ascii="Consolas" w:eastAsia="Times New Roman" w:hAnsi="Consolas" w:cs="Times New Roman"/>
+          <w:color w:val="D4D4D4"/>
+          <w:sz w:val="21"/>
+          <w:szCs w:val="21"/>
+        </w:rPr>
+        <w:t> </w:t>
+      </w:r>
+      <w:r>
+        <w:rPr>
+          <w:rFonts w:ascii="Consolas" w:eastAsia="Times New Roman" w:hAnsi="Consolas" w:cs="Times New Roman"/>
+          <w:color w:val="569CD6"/>
+          <w:sz w:val="21"/>
+          <w:szCs w:val="21"/>
+        </w:rPr>
+        <w:t>NULL</w:t>
+      </w:r>
+      <w:r>
+        <w:rPr>
+          <w:rFonts w:ascii="Consolas" w:eastAsia="Times New Roman" w:hAnsi="Consolas" w:cs="Times New Roman"/>
+          <w:color w:val="D4D4D4"/>
+          <w:sz w:val="21"/>
+          <w:szCs w:val="21"/>
+        </w:rPr>
+        <w:t>,</w:t>
+      </w:r>
+    </w:p>
+    <w:p>
+      <w:pPr>
+        <w:shd w:val="clear" w:color="auto" w:fill="1E1E1E"/>
+        <w:spacing w:after="0" w:line="285" w:lineRule="atLeast"/>
+        <w:rPr>
+          <w:rFonts w:ascii="Consolas" w:eastAsia="Times New Roman" w:hAnsi="Consolas" w:cs="Times New Roman"/>
+          <w:color w:val="D4D4D4"/>
+          <w:sz w:val="21"/>
+          <w:szCs w:val="21"/>
+        </w:rPr>
+      </w:pPr>
+      <w:r>
+        <w:rPr>
+          <w:rFonts w:ascii="Consolas" w:eastAsia="Times New Roman" w:hAnsi="Consolas" w:cs="Times New Roman"/>
+          <w:color w:val="D4D4D4"/>
+          <w:sz w:val="21"/>
+          <w:szCs w:val="21"/>
+        </w:rPr>
+        <w:t>  </w:t>
+      </w:r>
+      <w:proofErr w:type="spellStart"/>
+      <w:r>
+        <w:rPr>
+          <w:rFonts w:ascii="Consolas" w:eastAsia="Times New Roman" w:hAnsi="Consolas" w:cs="Times New Roman"/>
+          <w:color w:val="D4D4D4"/>
+          <w:sz w:val="21"/>
+          <w:szCs w:val="21"/>
+        </w:rPr>
+        <w:t>emp_no</w:t>
+      </w:r>
+      <w:proofErr w:type="spellEnd"/>
+      <w:r>
+        <w:rPr>
+          <w:rFonts w:ascii="Consolas" w:eastAsia="Times New Roman" w:hAnsi="Consolas" w:cs="Times New Roman"/>
+          <w:color w:val="D4D4D4"/>
+          <w:sz w:val="21"/>
+          <w:szCs w:val="21"/>
+        </w:rPr>
+        <w:t> </w:t>
+      </w:r>
+      <w:r>
+        <w:rPr>
+          <w:rFonts w:ascii="Consolas" w:eastAsia="Times New Roman" w:hAnsi="Consolas" w:cs="Times New Roman"/>
+          <w:color w:val="569CD6"/>
+          <w:sz w:val="21"/>
+          <w:szCs w:val="21"/>
+        </w:rPr>
+        <w:t>INT</w:t>
+      </w:r>
+      <w:r>
+        <w:rPr>
+          <w:rFonts w:ascii="Consolas" w:eastAsia="Times New Roman" w:hAnsi="Consolas" w:cs="Times New Roman"/>
+          <w:color w:val="D4D4D4"/>
+          <w:sz w:val="21"/>
+          <w:szCs w:val="21"/>
+        </w:rPr>
+        <w:t> </w:t>
+      </w:r>
+      <w:r>
+        <w:rPr>
+          <w:rFonts w:ascii="Consolas" w:eastAsia="Times New Roman" w:hAnsi="Consolas" w:cs="Times New Roman"/>
+          <w:color w:val="569CD6"/>
+          <w:sz w:val="21"/>
+          <w:szCs w:val="21"/>
+        </w:rPr>
+        <w:t>NOT</w:t>
+      </w:r>
+      <w:r>
+        <w:rPr>
+          <w:rFonts w:ascii="Consolas" w:eastAsia="Times New Roman" w:hAnsi="Consolas" w:cs="Times New Roman"/>
+          <w:color w:val="D4D4D4"/>
+          <w:sz w:val="21"/>
+          <w:szCs w:val="21"/>
+        </w:rPr>
+        <w:t> </w:t>
+      </w:r>
+      <w:r>
+        <w:rPr>
+          <w:rFonts w:ascii="Consolas" w:eastAsia="Times New Roman" w:hAnsi="Consolas" w:cs="Times New Roman"/>
+          <w:color w:val="569CD6"/>
+          <w:sz w:val="21"/>
+          <w:szCs w:val="21"/>
+        </w:rPr>
+        <w:t>NULL</w:t>
+      </w:r>
+      <w:r>
+        <w:rPr>
+          <w:rFonts w:ascii="Consolas" w:eastAsia="Times New Roman" w:hAnsi="Consolas" w:cs="Times New Roman"/>
+          <w:color w:val="D4D4D4"/>
+          <w:sz w:val="21"/>
+          <w:szCs w:val="21"/>
+        </w:rPr>
+        <w:t>,</w:t>
+      </w:r>
+    </w:p>
+    <w:p>
+      <w:pPr>
+        <w:shd w:val="clear" w:color="auto" w:fill="1E1E1E"/>
+        <w:spacing w:after="0" w:line="285" w:lineRule="atLeast"/>
+        <w:rPr>
+          <w:rFonts w:ascii="Consolas" w:eastAsia="Times New Roman" w:hAnsi="Consolas" w:cs="Times New Roman"/>
+          <w:color w:val="D4D4D4"/>
+          <w:sz w:val="21"/>
+          <w:szCs w:val="21"/>
+        </w:rPr>
+      </w:pPr>
+      <w:r>
+        <w:rPr>
+          <w:rFonts w:ascii="Consolas" w:eastAsia="Times New Roman" w:hAnsi="Consolas" w:cs="Times New Roman"/>
+          <w:color w:val="D4D4D4"/>
+          <w:sz w:val="21"/>
+          <w:szCs w:val="21"/>
+        </w:rPr>
+        <w:t>  </w:t>
+      </w:r>
+      <w:proofErr w:type="spellStart"/>
+      <w:r>
+        <w:rPr>
+          <w:rFonts w:ascii="Consolas" w:eastAsia="Times New Roman" w:hAnsi="Consolas" w:cs="Times New Roman"/>
+          <w:color w:val="D4D4D4"/>
+          <w:sz w:val="21"/>
+          <w:szCs w:val="21"/>
+        </w:rPr>
+        <w:t>from_date</w:t>
+      </w:r>
+      <w:proofErr w:type="spellEnd"/>
+      <w:r>
+        <w:rPr>
+          <w:rFonts w:ascii="Consolas" w:eastAsia="Times New Roman" w:hAnsi="Consolas" w:cs="Times New Roman"/>
+          <w:color w:val="D4D4D4"/>
+          <w:sz w:val="21"/>
+          <w:szCs w:val="21"/>
+        </w:rPr>
+        <w:t> </w:t>
+      </w:r>
+      <w:r>
+        <w:rPr>
+          <w:rFonts w:ascii="Consolas" w:eastAsia="Times New Roman" w:hAnsi="Consolas" w:cs="Times New Roman"/>
+          <w:color w:val="569CD6"/>
+          <w:sz w:val="21"/>
+          <w:szCs w:val="21"/>
+        </w:rPr>
+        <w:t>DATE</w:t>
+      </w:r>
+      <w:r>
+        <w:rPr>
+          <w:rFonts w:ascii="Consolas" w:eastAsia="Times New Roman" w:hAnsi="Consolas" w:cs="Times New Roman"/>
+          <w:color w:val="D4D4D4"/>
+          <w:sz w:val="21"/>
+          <w:szCs w:val="21"/>
+        </w:rPr>
+        <w:t> </w:t>
+      </w:r>
+      <w:r>
+        <w:rPr>
+          <w:rFonts w:ascii="Consolas" w:eastAsia="Times New Roman" w:hAnsi="Consolas" w:cs="Times New Roman"/>
+          <w:color w:val="569CD6"/>
+          <w:sz w:val="21"/>
+          <w:szCs w:val="21"/>
+        </w:rPr>
+        <w:t>NOT</w:t>
+      </w:r>
+      <w:r>
+        <w:rPr>
+          <w:rFonts w:ascii="Consolas" w:eastAsia="Times New Roman" w:hAnsi="Consolas" w:cs="Times New Roman"/>
+          <w:color w:val="D4D4D4"/>
+          <w:sz w:val="21"/>
+          <w:szCs w:val="21"/>
+        </w:rPr>
+        <w:t> </w:t>
+      </w:r>
+      <w:r>
+        <w:rPr>
+          <w:rFonts w:ascii="Consolas" w:eastAsia="Times New Roman" w:hAnsi="Consolas" w:cs="Times New Roman"/>
+          <w:color w:val="569CD6"/>
+          <w:sz w:val="21"/>
+          <w:szCs w:val="21"/>
+        </w:rPr>
+        <w:t>NULL</w:t>
+      </w:r>
+      <w:r>
+        <w:rPr>
+          <w:rFonts w:ascii="Consolas" w:eastAsia="Times New Roman" w:hAnsi="Consolas" w:cs="Times New Roman"/>
+          <w:color w:val="D4D4D4"/>
+          <w:sz w:val="21"/>
+          <w:szCs w:val="21"/>
+        </w:rPr>
+        <w:t>,</w:t>
+      </w:r>
+    </w:p>
+    <w:p>
+      <w:pPr>
+        <w:shd w:val="clear" w:color="auto" w:fill="1E1E1E"/>
+        <w:spacing w:after="0" w:line="285" w:lineRule="atLeast"/>
+        <w:rPr>
+          <w:rFonts w:ascii="Consolas" w:eastAsia="Times New Roman" w:hAnsi="Consolas" w:cs="Times New Roman"/>
+          <w:color w:val="D4D4D4"/>
+          <w:sz w:val="21"/>
+          <w:szCs w:val="21"/>
+        </w:rPr>
+      </w:pPr>
+      <w:r>
+        <w:rPr>
+          <w:rFonts w:ascii="Consolas" w:eastAsia="Times New Roman" w:hAnsi="Consolas" w:cs="Times New Roman"/>
+          <w:color w:val="D4D4D4"/>
+          <w:sz w:val="21"/>
+          <w:szCs w:val="21"/>
+        </w:rPr>
+        <w:t>  </w:t>
+      </w:r>
+      <w:proofErr w:type="spellStart"/>
+      <w:r>
+        <w:rPr>
+          <w:rFonts w:ascii="Consolas" w:eastAsia="Times New Roman" w:hAnsi="Consolas" w:cs="Times New Roman"/>
+          <w:color w:val="D4D4D4"/>
+          <w:sz w:val="21"/>
+          <w:szCs w:val="21"/>
+        </w:rPr>
+        <w:t>to_date</w:t>
+      </w:r>
+      <w:proofErr w:type="spellEnd"/>
+      <w:r>
+        <w:rPr>
+          <w:rFonts w:ascii="Consolas" w:eastAsia="Times New Roman" w:hAnsi="Consolas" w:cs="Times New Roman"/>
+          <w:color w:val="D4D4D4"/>
+          <w:sz w:val="21"/>
+          <w:szCs w:val="21"/>
+        </w:rPr>
+        <w:t> </w:t>
+      </w:r>
+      <w:r>
+        <w:rPr>
+          <w:rFonts w:ascii="Consolas" w:eastAsia="Times New Roman" w:hAnsi="Consolas" w:cs="Times New Roman"/>
+          <w:color w:val="569CD6"/>
+          <w:sz w:val="21"/>
+          <w:szCs w:val="21"/>
+        </w:rPr>
+        <w:t>DATE</w:t>
+      </w:r>
+      <w:r>
+        <w:rPr>
+          <w:rFonts w:ascii="Consolas" w:eastAsia="Times New Roman" w:hAnsi="Consolas" w:cs="Times New Roman"/>
+          <w:color w:val="D4D4D4"/>
+          <w:sz w:val="21"/>
+          <w:szCs w:val="21"/>
+        </w:rPr>
+        <w:t> </w:t>
+      </w:r>
+      <w:r>
+        <w:rPr>
+          <w:rFonts w:ascii="Consolas" w:eastAsia="Times New Roman" w:hAnsi="Consolas" w:cs="Times New Roman"/>
+          <w:color w:val="569CD6"/>
+          <w:sz w:val="21"/>
+          <w:szCs w:val="21"/>
+        </w:rPr>
+        <w:t>NOT</w:t>
+      </w:r>
+      <w:r>
+        <w:rPr>
+          <w:rFonts w:ascii="Consolas" w:eastAsia="Times New Roman" w:hAnsi="Consolas" w:cs="Times New Roman"/>
+          <w:color w:val="D4D4D4"/>
+          <w:sz w:val="21"/>
+          <w:szCs w:val="21"/>
+        </w:rPr>
+        <w:t> </w:t>
+      </w:r>
+      <w:r>
+        <w:rPr>
+          <w:rFonts w:ascii="Consolas" w:eastAsia="Times New Roman" w:hAnsi="Consolas" w:cs="Times New Roman"/>
+          <w:color w:val="569CD6"/>
+          <w:sz w:val="21"/>
+          <w:szCs w:val="21"/>
+        </w:rPr>
+        <w:t>NULL</w:t>
+      </w:r>
+      <w:r>
+        <w:rPr>
+          <w:rFonts w:ascii="Consolas" w:eastAsia="Times New Roman" w:hAnsi="Consolas" w:cs="Times New Roman"/>
+          <w:color w:val="D4D4D4"/>
+          <w:sz w:val="21"/>
+          <w:szCs w:val="21"/>
+        </w:rPr>
+        <w:t>,</w:t>
+      </w:r>
+    </w:p>
+    <w:p>
+      <w:pPr>
+        <w:shd w:val="clear" w:color="auto" w:fill="1E1E1E"/>
+        <w:spacing w:after="0" w:line="285" w:lineRule="atLeast"/>
+        <w:rPr>
+          <w:rFonts w:ascii="Consolas" w:eastAsia="Times New Roman" w:hAnsi="Consolas" w:cs="Times New Roman"/>
+          <w:color w:val="D4D4D4"/>
+          <w:sz w:val="21"/>
+          <w:szCs w:val="21"/>
+        </w:rPr>
+      </w:pPr>
+      <w:r>
+        <w:rPr>
+          <w:rFonts w:ascii="Consolas" w:eastAsia="Times New Roman" w:hAnsi="Consolas" w:cs="Times New Roman"/>
+          <w:color w:val="569CD6"/>
+          <w:sz w:val="21"/>
+          <w:szCs w:val="21"/>
+        </w:rPr>
+        <w:t>FOREIGN KEY</w:t>
+      </w:r>
+      <w:r>
+        <w:rPr>
+          <w:rFonts w:ascii="Consolas" w:eastAsia="Times New Roman" w:hAnsi="Consolas" w:cs="Times New Roman"/>
+          <w:color w:val="D4D4D4"/>
+          <w:sz w:val="21"/>
+          <w:szCs w:val="21"/>
+        </w:rPr>
+        <w:t> (</w:t>
+      </w:r>
+      <w:proofErr w:type="spellStart"/>
+      <w:r>
+        <w:rPr>
+          <w:rFonts w:ascii="Consolas" w:eastAsia="Times New Roman" w:hAnsi="Consolas" w:cs="Times New Roman"/>
+          <w:color w:val="D4D4D4"/>
+          <w:sz w:val="21"/>
+          <w:szCs w:val="21"/>
+        </w:rPr>
+        <w:t>emp_no</w:t>
+      </w:r>
+      <w:proofErr w:type="spellEnd"/>
+      <w:r>
+        <w:rPr>
+          <w:rFonts w:ascii="Consolas" w:eastAsia="Times New Roman" w:hAnsi="Consolas" w:cs="Times New Roman"/>
+          <w:color w:val="D4D4D4"/>
+          <w:sz w:val="21"/>
+          <w:szCs w:val="21"/>
+        </w:rPr>
+        <w:t>) </w:t>
+      </w:r>
+      <w:r>
+        <w:rPr>
+          <w:rFonts w:ascii="Consolas" w:eastAsia="Times New Roman" w:hAnsi="Consolas" w:cs="Times New Roman"/>
+          <w:color w:val="569CD6"/>
+          <w:sz w:val="21"/>
+          <w:szCs w:val="21"/>
+        </w:rPr>
+        <w:t>REFERENCES</w:t>
+      </w:r>
+      <w:r>
+        <w:rPr>
+          <w:rFonts w:ascii="Consolas" w:eastAsia="Times New Roman" w:hAnsi="Consolas" w:cs="Times New Roman"/>
+          <w:color w:val="D4D4D4"/>
+          <w:sz w:val="21"/>
+          <w:szCs w:val="21"/>
+        </w:rPr>
+        <w:t> employees (</w:t>
+      </w:r>
+      <w:proofErr w:type="spellStart"/>
+      <w:r>
+        <w:rPr>
+          <w:rFonts w:ascii="Consolas" w:eastAsia="Times New Roman" w:hAnsi="Consolas" w:cs="Times New Roman"/>
+          <w:color w:val="D4D4D4"/>
+          <w:sz w:val="21"/>
+          <w:szCs w:val="21"/>
+        </w:rPr>
+        <w:t>emp_no</w:t>
+      </w:r>
+      <w:proofErr w:type="spellEnd"/>
+      <w:r>
+        <w:rPr>
+          <w:rFonts w:ascii="Consolas" w:eastAsia="Times New Roman" w:hAnsi="Consolas" w:cs="Times New Roman"/>
+          <w:color w:val="D4D4D4"/>
+          <w:sz w:val="21"/>
+          <w:szCs w:val="21"/>
+        </w:rPr>
+        <w:t>),</w:t>
+      </w:r>
+    </w:p>
+    <w:p>
+      <w:pPr>
+        <w:shd w:val="clear" w:color="auto" w:fill="1E1E1E"/>
+        <w:spacing w:after="0" w:line="285" w:lineRule="atLeast"/>
+        <w:rPr>
+          <w:rFonts w:ascii="Consolas" w:eastAsia="Times New Roman" w:hAnsi="Consolas" w:cs="Times New Roman"/>
+          <w:color w:val="D4D4D4"/>
+          <w:sz w:val="21"/>
+          <w:szCs w:val="21"/>
+        </w:rPr>
+      </w:pPr>
+      <w:r>
+        <w:rPr>
+          <w:rFonts w:ascii="Consolas" w:eastAsia="Times New Roman" w:hAnsi="Consolas" w:cs="Times New Roman"/>
+          <w:color w:val="569CD6"/>
+          <w:sz w:val="21"/>
+          <w:szCs w:val="21"/>
+        </w:rPr>
+        <w:t>FOREIGN KEY</w:t>
+      </w:r>
+      <w:r>
+        <w:rPr>
+          <w:rFonts w:ascii="Consolas" w:eastAsia="Times New Roman" w:hAnsi="Consolas" w:cs="Times New Roman"/>
+          <w:color w:val="D4D4D4"/>
+          <w:sz w:val="21"/>
+          <w:szCs w:val="21"/>
+        </w:rPr>
+        <w:t> (</w:t>
+      </w:r>
+      <w:proofErr w:type="spellStart"/>
+      <w:r>
+        <w:rPr>
+          <w:rFonts w:ascii="Consolas" w:eastAsia="Times New Roman" w:hAnsi="Consolas" w:cs="Times New Roman"/>
+          <w:color w:val="D4D4D4"/>
+          <w:sz w:val="21"/>
+          <w:szCs w:val="21"/>
+        </w:rPr>
+        <w:t>dept_no</w:t>
+      </w:r>
+      <w:proofErr w:type="spellEnd"/>
+      <w:r>
+        <w:rPr>
+          <w:rFonts w:ascii="Consolas" w:eastAsia="Times New Roman" w:hAnsi="Consolas" w:cs="Times New Roman"/>
+          <w:color w:val="D4D4D4"/>
+          <w:sz w:val="21"/>
+          <w:szCs w:val="21"/>
+        </w:rPr>
+        <w:t>) </w:t>
+      </w:r>
+      <w:r>
+        <w:rPr>
+          <w:rFonts w:ascii="Consolas" w:eastAsia="Times New Roman" w:hAnsi="Consolas" w:cs="Times New Roman"/>
+          <w:color w:val="569CD6"/>
+          <w:sz w:val="21"/>
+          <w:szCs w:val="21"/>
+        </w:rPr>
+        <w:t>REFERENCES</w:t>
+      </w:r>
+      <w:r>
+        <w:rPr>
+          <w:rFonts w:ascii="Consolas" w:eastAsia="Times New Roman" w:hAnsi="Consolas" w:cs="Times New Roman"/>
+          <w:color w:val="D4D4D4"/>
+          <w:sz w:val="21"/>
+          <w:szCs w:val="21"/>
+        </w:rPr>
+        <w:t> departments (</w:t>
+      </w:r>
+      <w:proofErr w:type="spellStart"/>
+      <w:r>
+        <w:rPr>
+          <w:rFonts w:ascii="Consolas" w:eastAsia="Times New Roman" w:hAnsi="Consolas" w:cs="Times New Roman"/>
+          <w:color w:val="D4D4D4"/>
+          <w:sz w:val="21"/>
+          <w:szCs w:val="21"/>
+        </w:rPr>
+        <w:t>dept_no</w:t>
+      </w:r>
+      <w:proofErr w:type="spellEnd"/>
+      <w:r>
+        <w:rPr>
+          <w:rFonts w:ascii="Consolas" w:eastAsia="Times New Roman" w:hAnsi="Consolas" w:cs="Times New Roman"/>
+          <w:color w:val="D4D4D4"/>
+          <w:sz w:val="21"/>
+          <w:szCs w:val="21"/>
+        </w:rPr>
+        <w:t>),</w:t>
+      </w:r>
+    </w:p>
+    <w:p>
+      <w:pPr>
+        <w:shd w:val="clear" w:color="auto" w:fill="1E1E1E"/>
+        <w:spacing w:after="0" w:line="285" w:lineRule="atLeast"/>
+        <w:rPr>
+          <w:rFonts w:ascii="Consolas" w:eastAsia="Times New Roman" w:hAnsi="Consolas" w:cs="Times New Roman"/>
+          <w:color w:val="D4D4D4"/>
+          <w:sz w:val="21"/>
+          <w:szCs w:val="21"/>
+        </w:rPr>
+      </w:pPr>
+      <w:r>
+        <w:rPr>
+          <w:rFonts w:ascii="Consolas" w:eastAsia="Times New Roman" w:hAnsi="Consolas" w:cs="Times New Roman"/>
+          <w:color w:val="D4D4D4"/>
+          <w:sz w:val="21"/>
+          <w:szCs w:val="21"/>
+        </w:rPr>
+        <w:t>  </w:t>
+      </w:r>
+      <w:r>
+        <w:rPr>
+          <w:rFonts w:ascii="Consolas" w:eastAsia="Times New Roman" w:hAnsi="Consolas" w:cs="Times New Roman"/>
+          <w:color w:val="569CD6"/>
+          <w:sz w:val="21"/>
+          <w:szCs w:val="21"/>
+        </w:rPr>
+        <w:t>PRIMARY</w:t>
+      </w:r>
+      <w:r>
+        <w:rPr>
+          <w:rFonts w:ascii="Consolas" w:eastAsia="Times New Roman" w:hAnsi="Consolas" w:cs="Times New Roman"/>
+          <w:color w:val="D4D4D4"/>
+          <w:sz w:val="21"/>
+          <w:szCs w:val="21"/>
+        </w:rPr>
+        <w:t> </w:t>
+      </w:r>
+      <w:r>
+        <w:rPr>
+          <w:rFonts w:ascii="Consolas" w:eastAsia="Times New Roman" w:hAnsi="Consolas" w:cs="Times New Roman"/>
+          <w:color w:val="569CD6"/>
+          <w:sz w:val="21"/>
+          <w:szCs w:val="21"/>
+        </w:rPr>
+        <w:t>KEY</w:t>
+      </w:r>
+      <w:r>
+        <w:rPr>
+          <w:rFonts w:ascii="Consolas" w:eastAsia="Times New Roman" w:hAnsi="Consolas" w:cs="Times New Roman"/>
+          <w:color w:val="D4D4D4"/>
+          <w:sz w:val="21"/>
+          <w:szCs w:val="21"/>
+        </w:rPr>
+        <w:t> (</w:t>
+      </w:r>
+      <w:proofErr w:type="spellStart"/>
+      <w:r>
+        <w:rPr>
+          <w:rFonts w:ascii="Consolas" w:eastAsia="Times New Roman" w:hAnsi="Consolas" w:cs="Times New Roman"/>
+          <w:color w:val="D4D4D4"/>
+          <w:sz w:val="21"/>
+          <w:szCs w:val="21"/>
+        </w:rPr>
+        <w:t>emp_no</w:t>
+      </w:r>
+      <w:proofErr w:type="spellEnd"/>
+      <w:r>
+        <w:rPr>
+          <w:rFonts w:ascii="Consolas" w:eastAsia="Times New Roman" w:hAnsi="Consolas" w:cs="Times New Roman"/>
+          <w:color w:val="D4D4D4"/>
+          <w:sz w:val="21"/>
+          <w:szCs w:val="21"/>
+        </w:rPr>
+        <w:t>, </w:t>
+      </w:r>
+      <w:proofErr w:type="spellStart"/>
+      <w:r>
+        <w:rPr>
+          <w:rFonts w:ascii="Consolas" w:eastAsia="Times New Roman" w:hAnsi="Consolas" w:cs="Times New Roman"/>
+          <w:color w:val="D4D4D4"/>
+          <w:sz w:val="21"/>
+          <w:szCs w:val="21"/>
+        </w:rPr>
+        <w:t>dept_no</w:t>
+      </w:r>
+      <w:proofErr w:type="spellEnd"/>
+      <w:r>
+        <w:rPr>
+          <w:rFonts w:ascii="Consolas" w:eastAsia="Times New Roman" w:hAnsi="Consolas" w:cs="Times New Roman"/>
+          <w:color w:val="D4D4D4"/>
+          <w:sz w:val="21"/>
+          <w:szCs w:val="21"/>
+        </w:rPr>
+        <w:t>)</w:t>
+      </w:r>
+    </w:p>
+    <w:p>
+      <w:pPr>
+        <w:shd w:val="clear" w:color="auto" w:fill="1E1E1E"/>
+        <w:spacing w:after="0" w:line="285" w:lineRule="atLeast"/>
+        <w:rPr>
+          <w:rFonts w:ascii="Consolas" w:eastAsia="Times New Roman" w:hAnsi="Consolas" w:cs="Times New Roman"/>
+          <w:color w:val="D4D4D4"/>
+          <w:sz w:val="21"/>
+          <w:szCs w:val="21"/>
+        </w:rPr>
+      </w:pPr>
+      <w:r>
+        <w:rPr>
+          <w:rFonts w:ascii="Consolas" w:eastAsia="Times New Roman" w:hAnsi="Consolas" w:cs="Times New Roman"/>
+          <w:color w:val="D4D4D4"/>
+          <w:sz w:val="21"/>
+          <w:szCs w:val="21"/>
+        </w:rPr>
+        <w:t>);</w:t>
+      </w:r>
+    </w:p>
+    <w:p>
+      <w:pPr>
+        <w:shd w:val="clear" w:color="auto" w:fill="1E1E1E"/>
+        <w:spacing w:after="240" w:line="285" w:lineRule="atLeast"/>
+        <w:rPr>
+          <w:rFonts w:ascii="Consolas" w:eastAsia="Times New Roman" w:hAnsi="Consolas" w:cs="Times New Roman"/>
+          <w:color w:val="D4D4D4"/>
+          <w:sz w:val="21"/>
+          <w:szCs w:val="21"/>
+        </w:rPr>
+      </w:pPr>
+    </w:p>
+    <w:p>
+      <w:pPr>
+        <w:shd w:val="clear" w:color="auto" w:fill="1E1E1E"/>
+        <w:spacing w:after="0" w:line="285" w:lineRule="atLeast"/>
+        <w:rPr>
+          <w:rFonts w:ascii="Consolas" w:eastAsia="Times New Roman" w:hAnsi="Consolas" w:cs="Times New Roman"/>
+          <w:color w:val="D4D4D4"/>
+          <w:sz w:val="21"/>
+          <w:szCs w:val="21"/>
+        </w:rPr>
+      </w:pPr>
+      <w:r>
+        <w:rPr>
+          <w:rFonts w:ascii="Consolas" w:eastAsia="Times New Roman" w:hAnsi="Consolas" w:cs="Times New Roman"/>
+          <w:color w:val="569CD6"/>
+          <w:sz w:val="21"/>
+          <w:szCs w:val="21"/>
+        </w:rPr>
+        <w:t>CREATE</w:t>
+      </w:r>
+      <w:r>
+        <w:rPr>
+          <w:rFonts w:ascii="Consolas" w:eastAsia="Times New Roman" w:hAnsi="Consolas" w:cs="Times New Roman"/>
+          <w:color w:val="D4D4D4"/>
+          <w:sz w:val="21"/>
+          <w:szCs w:val="21"/>
+        </w:rPr>
+        <w:t> </w:t>
+      </w:r>
+      <w:r>
+        <w:rPr>
+          <w:rFonts w:ascii="Consolas" w:eastAsia="Times New Roman" w:hAnsi="Consolas" w:cs="Times New Roman"/>
+          <w:color w:val="569CD6"/>
+          <w:sz w:val="21"/>
+          <w:szCs w:val="21"/>
+        </w:rPr>
+        <w:t>TABLE</w:t>
+      </w:r>
+      <w:r>
+        <w:rPr>
+          <w:rFonts w:ascii="Consolas" w:eastAsia="Times New Roman" w:hAnsi="Consolas" w:cs="Times New Roman"/>
+          <w:color w:val="D4D4D4"/>
+          <w:sz w:val="21"/>
+          <w:szCs w:val="21"/>
+        </w:rPr>
+        <w:t> salaries (</w:t>
+      </w:r>
+    </w:p>
+    <w:p>
+      <w:pPr>
+        <w:shd w:val="clear" w:color="auto" w:fill="1E1E1E"/>
+        <w:spacing w:after="0" w:line="285" w:lineRule="atLeast"/>
+        <w:rPr>
+          <w:rFonts w:ascii="Consolas" w:eastAsia="Times New Roman" w:hAnsi="Consolas" w:cs="Times New Roman"/>
+          <w:color w:val="D4D4D4"/>
+          <w:sz w:val="21"/>
+          <w:szCs w:val="21"/>
+        </w:rPr>
+      </w:pPr>
+      <w:r>
+        <w:rPr>
+          <w:rFonts w:ascii="Consolas" w:eastAsia="Times New Roman" w:hAnsi="Consolas" w:cs="Times New Roman"/>
+          <w:color w:val="D4D4D4"/>
+          <w:sz w:val="21"/>
+          <w:szCs w:val="21"/>
+        </w:rPr>
+        <w:t>  </w:t>
+      </w:r>
+      <w:proofErr w:type="spellStart"/>
+      <w:r>
+        <w:rPr>
+          <w:rFonts w:ascii="Consolas" w:eastAsia="Times New Roman" w:hAnsi="Consolas" w:cs="Times New Roman"/>
+          <w:color w:val="D4D4D4"/>
+          <w:sz w:val="21"/>
+          <w:szCs w:val="21"/>
+        </w:rPr>
+        <w:t>emp_no</w:t>
+      </w:r>
+      <w:proofErr w:type="spellEnd"/>
+      <w:r>
+        <w:rPr>
+          <w:rFonts w:ascii="Consolas" w:eastAsia="Times New Roman" w:hAnsi="Consolas" w:cs="Times New Roman"/>
+          <w:color w:val="D4D4D4"/>
+          <w:sz w:val="21"/>
+          <w:szCs w:val="21"/>
+        </w:rPr>
+        <w:t> </w:t>
+      </w:r>
+      <w:r>
+        <w:rPr>
+          <w:rFonts w:ascii="Consolas" w:eastAsia="Times New Roman" w:hAnsi="Consolas" w:cs="Times New Roman"/>
+          <w:color w:val="569CD6"/>
+          <w:sz w:val="21"/>
+          <w:szCs w:val="21"/>
+        </w:rPr>
+        <w:t>INT</w:t>
+      </w:r>
+      <w:r>
+        <w:rPr>
+          <w:rFonts w:ascii="Consolas" w:eastAsia="Times New Roman" w:hAnsi="Consolas" w:cs="Times New Roman"/>
+          <w:color w:val="D4D4D4"/>
+          <w:sz w:val="21"/>
+          <w:szCs w:val="21"/>
+        </w:rPr>
+        <w:t> </w:t>
+      </w:r>
+      <w:r>
+        <w:rPr>
+          <w:rFonts w:ascii="Consolas" w:eastAsia="Times New Roman" w:hAnsi="Consolas" w:cs="Times New Roman"/>
+          <w:color w:val="569CD6"/>
+          <w:sz w:val="21"/>
+          <w:szCs w:val="21"/>
+        </w:rPr>
+        <w:t>NOT</w:t>
+      </w:r>
+      <w:r>
+        <w:rPr>
+          <w:rFonts w:ascii="Consolas" w:eastAsia="Times New Roman" w:hAnsi="Consolas" w:cs="Times New Roman"/>
+          <w:color w:val="D4D4D4"/>
+          <w:sz w:val="21"/>
+          <w:szCs w:val="21"/>
+        </w:rPr>
+        <w:t> </w:t>
+      </w:r>
+      <w:r>
+        <w:rPr>
+          <w:rFonts w:ascii="Consolas" w:eastAsia="Times New Roman" w:hAnsi="Consolas" w:cs="Times New Roman"/>
+          <w:color w:val="569CD6"/>
+          <w:sz w:val="21"/>
+          <w:szCs w:val="21"/>
+        </w:rPr>
+        <w:t>NULL</w:t>
+      </w:r>
+      <w:r>
+        <w:rPr>
+          <w:rFonts w:ascii="Consolas" w:eastAsia="Times New Roman" w:hAnsi="Consolas" w:cs="Times New Roman"/>
+          <w:color w:val="D4D4D4"/>
+          <w:sz w:val="21"/>
+          <w:szCs w:val="21"/>
+        </w:rPr>
+        <w:t>,</w:t>
+      </w:r>
+    </w:p>
+    <w:p>
+      <w:pPr>
+        <w:shd w:val="clear" w:color="auto" w:fill="1E1E1E"/>
+        <w:spacing w:after="0" w:line="285" w:lineRule="atLeast"/>
+        <w:rPr>
+          <w:rFonts w:ascii="Consolas" w:eastAsia="Times New Roman" w:hAnsi="Consolas" w:cs="Times New Roman"/>
+          <w:color w:val="D4D4D4"/>
+          <w:sz w:val="21"/>
+          <w:szCs w:val="21"/>
+        </w:rPr>
+      </w:pPr>
+      <w:r>
+        <w:rPr>
+          <w:rFonts w:ascii="Consolas" w:eastAsia="Times New Roman" w:hAnsi="Consolas" w:cs="Times New Roman"/>
+          <w:color w:val="D4D4D4"/>
+          <w:sz w:val="21"/>
+          <w:szCs w:val="21"/>
+        </w:rPr>
+        <w:t>  salary </w:t>
+      </w:r>
+      <w:r>
+        <w:rPr>
+          <w:rFonts w:ascii="Consolas" w:eastAsia="Times New Roman" w:hAnsi="Consolas" w:cs="Times New Roman"/>
+          <w:color w:val="569CD6"/>
+          <w:sz w:val="21"/>
+          <w:szCs w:val="21"/>
+        </w:rPr>
+        <w:t>INT</w:t>
+      </w:r>
+      <w:r>
+        <w:rPr>
+          <w:rFonts w:ascii="Consolas" w:eastAsia="Times New Roman" w:hAnsi="Consolas" w:cs="Times New Roman"/>
+          <w:color w:val="D4D4D4"/>
+          <w:sz w:val="21"/>
+          <w:szCs w:val="21"/>
+        </w:rPr>
+        <w:t> </w:t>
+      </w:r>
+      <w:r>
+        <w:rPr>
+          <w:rFonts w:ascii="Consolas" w:eastAsia="Times New Roman" w:hAnsi="Consolas" w:cs="Times New Roman"/>
+          <w:color w:val="569CD6"/>
+          <w:sz w:val="21"/>
+          <w:szCs w:val="21"/>
+        </w:rPr>
+        <w:t>NOT</w:t>
+      </w:r>
+      <w:r>
+        <w:rPr>
+          <w:rFonts w:ascii="Consolas" w:eastAsia="Times New Roman" w:hAnsi="Consolas" w:cs="Times New Roman"/>
+          <w:color w:val="D4D4D4"/>
+          <w:sz w:val="21"/>
+          <w:szCs w:val="21"/>
+        </w:rPr>
+        <w:t> </w:t>
+      </w:r>
+      <w:r>
+        <w:rPr>
+          <w:rFonts w:ascii="Consolas" w:eastAsia="Times New Roman" w:hAnsi="Consolas" w:cs="Times New Roman"/>
+          <w:color w:val="569CD6"/>
+          <w:sz w:val="21"/>
+          <w:szCs w:val="21"/>
+        </w:rPr>
+        <w:t>NULL</w:t>
+      </w:r>
+      <w:r>
+        <w:rPr>
+          <w:rFonts w:ascii="Consolas" w:eastAsia="Times New Roman" w:hAnsi="Consolas" w:cs="Times New Roman"/>
+          <w:color w:val="D4D4D4"/>
+          <w:sz w:val="21"/>
+          <w:szCs w:val="21"/>
+        </w:rPr>
+        <w:t>,</w:t>
+      </w:r>
+    </w:p>
+    <w:p>
+      <w:pPr>
+        <w:shd w:val="clear" w:color="auto" w:fill="1E1E1E"/>
+        <w:spacing w:after="0" w:line="285" w:lineRule="atLeast"/>
+        <w:rPr>
+          <w:rFonts w:ascii="Consolas" w:eastAsia="Times New Roman" w:hAnsi="Consolas" w:cs="Times New Roman"/>
+          <w:color w:val="D4D4D4"/>
+          <w:sz w:val="21"/>
+          <w:szCs w:val="21"/>
+        </w:rPr>
+      </w:pPr>
+      <w:r>
+        <w:rPr>
+          <w:rFonts w:ascii="Consolas" w:eastAsia="Times New Roman" w:hAnsi="Consolas" w:cs="Times New Roman"/>
+          <w:color w:val="D4D4D4"/>
+          <w:sz w:val="21"/>
+          <w:szCs w:val="21"/>
+        </w:rPr>
+        <w:t>  </w:t>
+      </w:r>
+      <w:proofErr w:type="spellStart"/>
+      <w:r>
+        <w:rPr>
+          <w:rFonts w:ascii="Consolas" w:eastAsia="Times New Roman" w:hAnsi="Consolas" w:cs="Times New Roman"/>
+          <w:color w:val="D4D4D4"/>
+          <w:sz w:val="21"/>
+          <w:szCs w:val="21"/>
+        </w:rPr>
+        <w:t>from_date</w:t>
+      </w:r>
+      <w:proofErr w:type="spellEnd"/>
+      <w:r>
+        <w:rPr>
+          <w:rFonts w:ascii="Consolas" w:eastAsia="Times New Roman" w:hAnsi="Consolas" w:cs="Times New Roman"/>
+          <w:color w:val="D4D4D4"/>
+          <w:sz w:val="21"/>
+          <w:szCs w:val="21"/>
+        </w:rPr>
+        <w:t> </w:t>
+      </w:r>
+      <w:r>
+        <w:rPr>
+          <w:rFonts w:ascii="Consolas" w:eastAsia="Times New Roman" w:hAnsi="Consolas" w:cs="Times New Roman"/>
+          <w:color w:val="569CD6"/>
+          <w:sz w:val="21"/>
+          <w:szCs w:val="21"/>
+        </w:rPr>
+        <w:t>DATE</w:t>
+      </w:r>
+      <w:r>
+        <w:rPr>
+          <w:rFonts w:ascii="Consolas" w:eastAsia="Times New Roman" w:hAnsi="Consolas" w:cs="Times New Roman"/>
+          <w:color w:val="D4D4D4"/>
+          <w:sz w:val="21"/>
+          <w:szCs w:val="21"/>
+        </w:rPr>
+        <w:t> </w:t>
+      </w:r>
+      <w:r>
+        <w:rPr>
+          <w:rFonts w:ascii="Consolas" w:eastAsia="Times New Roman" w:hAnsi="Consolas" w:cs="Times New Roman"/>
+          <w:color w:val="569CD6"/>
+          <w:sz w:val="21"/>
+          <w:szCs w:val="21"/>
+        </w:rPr>
+        <w:t>NOT</w:t>
+      </w:r>
+      <w:r>
+        <w:rPr>
+          <w:rFonts w:ascii="Consolas" w:eastAsia="Times New Roman" w:hAnsi="Consolas" w:cs="Times New Roman"/>
+          <w:color w:val="D4D4D4"/>
+          <w:sz w:val="21"/>
+          <w:szCs w:val="21"/>
+        </w:rPr>
+        <w:t> </w:t>
+      </w:r>
+      <w:r>
+        <w:rPr>
+          <w:rFonts w:ascii="Consolas" w:eastAsia="Times New Roman" w:hAnsi="Consolas" w:cs="Times New Roman"/>
+          <w:color w:val="569CD6"/>
+          <w:sz w:val="21"/>
+          <w:szCs w:val="21"/>
+        </w:rPr>
+        <w:t>NULL</w:t>
+      </w:r>
+      <w:r>
+        <w:rPr>
+          <w:rFonts w:ascii="Consolas" w:eastAsia="Times New Roman" w:hAnsi="Consolas" w:cs="Times New Roman"/>
+          <w:color w:val="D4D4D4"/>
+          <w:sz w:val="21"/>
+          <w:szCs w:val="21"/>
+        </w:rPr>
+        <w:t>,</w:t>
+      </w:r>
+    </w:p>
+    <w:p>
+      <w:pPr>
+        <w:shd w:val="clear" w:color="auto" w:fill="1E1E1E"/>
+        <w:spacing w:after="0" w:line="285" w:lineRule="atLeast"/>
+        <w:rPr>
+          <w:rFonts w:ascii="Consolas" w:eastAsia="Times New Roman" w:hAnsi="Consolas" w:cs="Times New Roman"/>
+          <w:color w:val="D4D4D4"/>
+          <w:sz w:val="21"/>
+          <w:szCs w:val="21"/>
+        </w:rPr>
+      </w:pPr>
+      <w:r>
+        <w:rPr>
+          <w:rFonts w:ascii="Consolas" w:eastAsia="Times New Roman" w:hAnsi="Consolas" w:cs="Times New Roman"/>
+          <w:color w:val="D4D4D4"/>
+          <w:sz w:val="21"/>
+          <w:szCs w:val="21"/>
+        </w:rPr>
+        <w:t>  </w:t>
+      </w:r>
+      <w:proofErr w:type="spellStart"/>
+      <w:r>
+        <w:rPr>
+          <w:rFonts w:ascii="Consolas" w:eastAsia="Times New Roman" w:hAnsi="Consolas" w:cs="Times New Roman"/>
+          <w:color w:val="D4D4D4"/>
+          <w:sz w:val="21"/>
+          <w:szCs w:val="21"/>
+        </w:rPr>
+        <w:t>to_date</w:t>
+      </w:r>
+      <w:proofErr w:type="spellEnd"/>
+      <w:r>
+        <w:rPr>
+          <w:rFonts w:ascii="Consolas" w:eastAsia="Times New Roman" w:hAnsi="Consolas" w:cs="Times New Roman"/>
+          <w:color w:val="D4D4D4"/>
+          <w:sz w:val="21"/>
+          <w:szCs w:val="21"/>
+        </w:rPr>
+        <w:t> </w:t>
+      </w:r>
+      <w:r>
+        <w:rPr>
+          <w:rFonts w:ascii="Consolas" w:eastAsia="Times New Roman" w:hAnsi="Consolas" w:cs="Times New Roman"/>
+          <w:color w:val="569CD6"/>
+          <w:sz w:val="21"/>
+          <w:szCs w:val="21"/>
+        </w:rPr>
+        <w:t>DATE</w:t>
+      </w:r>
+      <w:r>
+        <w:rPr>
+          <w:rFonts w:ascii="Consolas" w:eastAsia="Times New Roman" w:hAnsi="Consolas" w:cs="Times New Roman"/>
+          <w:color w:val="D4D4D4"/>
+          <w:sz w:val="21"/>
+          <w:szCs w:val="21"/>
+        </w:rPr>
+        <w:t> </w:t>
+      </w:r>
+      <w:r>
+        <w:rPr>
+          <w:rFonts w:ascii="Consolas" w:eastAsia="Times New Roman" w:hAnsi="Consolas" w:cs="Times New Roman"/>
+          <w:color w:val="569CD6"/>
+          <w:sz w:val="21"/>
+          <w:szCs w:val="21"/>
+        </w:rPr>
+        <w:t>NOT</w:t>
+      </w:r>
+      <w:r>
+        <w:rPr>
+          <w:rFonts w:ascii="Consolas" w:eastAsia="Times New Roman" w:hAnsi="Consolas" w:cs="Times New Roman"/>
+          <w:color w:val="D4D4D4"/>
+          <w:sz w:val="21"/>
+          <w:szCs w:val="21"/>
+        </w:rPr>
+        <w:t> </w:t>
+      </w:r>
+      <w:r>
+        <w:rPr>
+          <w:rFonts w:ascii="Consolas" w:eastAsia="Times New Roman" w:hAnsi="Consolas" w:cs="Times New Roman"/>
+          <w:color w:val="569CD6"/>
+          <w:sz w:val="21"/>
+          <w:szCs w:val="21"/>
+        </w:rPr>
+        <w:t>NULL</w:t>
+      </w:r>
+      <w:r>
+        <w:rPr>
+          <w:rFonts w:ascii="Consolas" w:eastAsia="Times New Roman" w:hAnsi="Consolas" w:cs="Times New Roman"/>
+          <w:color w:val="D4D4D4"/>
+          <w:sz w:val="21"/>
+          <w:szCs w:val="21"/>
+        </w:rPr>
+        <w:t>,</w:t>
+      </w:r>
+    </w:p>
+    <w:p>
+      <w:pPr>
+        <w:shd w:val="clear" w:color="auto" w:fill="1E1E1E"/>
+        <w:spacing w:after="0" w:line="285" w:lineRule="atLeast"/>
+        <w:rPr>
+          <w:rFonts w:ascii="Consolas" w:eastAsia="Times New Roman" w:hAnsi="Consolas" w:cs="Times New Roman"/>
+          <w:color w:val="D4D4D4"/>
+          <w:sz w:val="21"/>
+          <w:szCs w:val="21"/>
+        </w:rPr>
+      </w:pPr>
+      <w:r>
+        <w:rPr>
+          <w:rFonts w:ascii="Consolas" w:eastAsia="Times New Roman" w:hAnsi="Consolas" w:cs="Times New Roman"/>
+          <w:color w:val="D4D4D4"/>
+          <w:sz w:val="21"/>
+          <w:szCs w:val="21"/>
+        </w:rPr>
+        <w:t>  </w:t>
+      </w:r>
+      <w:r>
+        <w:rPr>
+          <w:rFonts w:ascii="Consolas" w:eastAsia="Times New Roman" w:hAnsi="Consolas" w:cs="Times New Roman"/>
+          <w:color w:val="569CD6"/>
+          <w:sz w:val="21"/>
+          <w:szCs w:val="21"/>
+        </w:rPr>
+        <w:t>PRIMARY</w:t>
+      </w:r>
+      <w:r>
+        <w:rPr>
+          <w:rFonts w:ascii="Consolas" w:eastAsia="Times New Roman" w:hAnsi="Consolas" w:cs="Times New Roman"/>
+          <w:color w:val="D4D4D4"/>
+          <w:sz w:val="21"/>
+          <w:szCs w:val="21"/>
+        </w:rPr>
+        <w:t> </w:t>
+      </w:r>
+      <w:r>
+        <w:rPr>
+          <w:rFonts w:ascii="Consolas" w:eastAsia="Times New Roman" w:hAnsi="Consolas" w:cs="Times New Roman"/>
+          <w:color w:val="569CD6"/>
+          <w:sz w:val="21"/>
+          <w:szCs w:val="21"/>
+        </w:rPr>
+        <w:t>KEY</w:t>
+      </w:r>
+      <w:r>
+        <w:rPr>
+          <w:rFonts w:ascii="Consolas" w:eastAsia="Times New Roman" w:hAnsi="Consolas" w:cs="Times New Roman"/>
+          <w:color w:val="D4D4D4"/>
+          <w:sz w:val="21"/>
+          <w:szCs w:val="21"/>
+        </w:rPr>
+        <w:t> (</w:t>
+      </w:r>
+      <w:proofErr w:type="spellStart"/>
+      <w:r>
+        <w:rPr>
+          <w:rFonts w:ascii="Consolas" w:eastAsia="Times New Roman" w:hAnsi="Consolas" w:cs="Times New Roman"/>
+          <w:color w:val="D4D4D4"/>
+          <w:sz w:val="21"/>
+          <w:szCs w:val="21"/>
+        </w:rPr>
+        <w:t>emp_no</w:t>
+      </w:r>
+      <w:proofErr w:type="spellEnd"/>
+      <w:r>
+        <w:rPr>
+          <w:rFonts w:ascii="Consolas" w:eastAsia="Times New Roman" w:hAnsi="Consolas" w:cs="Times New Roman"/>
+          <w:color w:val="D4D4D4"/>
+          <w:sz w:val="21"/>
+          <w:szCs w:val="21"/>
+        </w:rPr>
+        <w:t>)</w:t>
+      </w:r>
+    </w:p>
+    <w:p>
+      <w:pPr>
+        <w:shd w:val="clear" w:color="auto" w:fill="1E1E1E"/>
+        <w:spacing w:after="0" w:line="285" w:lineRule="atLeast"/>
+        <w:rPr>
+          <w:rFonts w:ascii="Consolas" w:eastAsia="Times New Roman" w:hAnsi="Consolas" w:cs="Times New Roman"/>
+          <w:color w:val="D4D4D4"/>
+          <w:sz w:val="21"/>
+          <w:szCs w:val="21"/>
+        </w:rPr>
+      </w:pPr>
+      <w:r>
+        <w:rPr>
+          <w:rFonts w:ascii="Consolas" w:eastAsia="Times New Roman" w:hAnsi="Consolas" w:cs="Times New Roman"/>
+          <w:color w:val="D4D4D4"/>
+          <w:sz w:val="21"/>
+          <w:szCs w:val="21"/>
+        </w:rPr>
+        <w:t>);</w:t>
+      </w:r>
+    </w:p>
+    <w:p>
+      <w:pPr>
+        <w:shd w:val="clear" w:color="auto" w:fill="1E1E1E"/>
+        <w:spacing w:after="240" w:line="285" w:lineRule="atLeast"/>
+        <w:rPr>
+          <w:rFonts w:ascii="Consolas" w:eastAsia="Times New Roman" w:hAnsi="Consolas" w:cs="Times New Roman"/>
+          <w:color w:val="D4D4D4"/>
+          <w:sz w:val="21"/>
+          <w:szCs w:val="21"/>
+        </w:rPr>
+      </w:pPr>
+    </w:p>
+    <w:p>
+      <w:pPr>
+        <w:shd w:val="clear" w:color="auto" w:fill="1E1E1E"/>
+        <w:spacing w:after="0" w:line="285" w:lineRule="atLeast"/>
+        <w:rPr>
+          <w:rFonts w:ascii="Consolas" w:eastAsia="Times New Roman" w:hAnsi="Consolas" w:cs="Times New Roman"/>
+          <w:color w:val="D4D4D4"/>
+          <w:sz w:val="21"/>
+          <w:szCs w:val="21"/>
+        </w:rPr>
+      </w:pPr>
+      <w:r>
+        <w:rPr>
+          <w:rFonts w:ascii="Consolas" w:eastAsia="Times New Roman" w:hAnsi="Consolas" w:cs="Times New Roman"/>
+          <w:color w:val="569CD6"/>
+          <w:sz w:val="21"/>
+          <w:szCs w:val="21"/>
+        </w:rPr>
+        <w:t>CREATE</w:t>
+      </w:r>
+      <w:r>
+        <w:rPr>
+          <w:rFonts w:ascii="Consolas" w:eastAsia="Times New Roman" w:hAnsi="Consolas" w:cs="Times New Roman"/>
+          <w:color w:val="D4D4D4"/>
+          <w:sz w:val="21"/>
+          <w:szCs w:val="21"/>
+        </w:rPr>
+        <w:t> </w:t>
+      </w:r>
+      <w:r>
+        <w:rPr>
+          <w:rFonts w:ascii="Consolas" w:eastAsia="Times New Roman" w:hAnsi="Consolas" w:cs="Times New Roman"/>
+          <w:color w:val="569CD6"/>
+          <w:sz w:val="21"/>
+          <w:szCs w:val="21"/>
+        </w:rPr>
+        <w:t>TABLE</w:t>
+      </w:r>
+      <w:r>
+        <w:rPr>
+          <w:rFonts w:ascii="Consolas" w:eastAsia="Times New Roman" w:hAnsi="Consolas" w:cs="Times New Roman"/>
+          <w:color w:val="D4D4D4"/>
+          <w:sz w:val="21"/>
+          <w:szCs w:val="21"/>
+        </w:rPr>
+        <w:t> </w:t>
+      </w:r>
+      <w:proofErr w:type="spellStart"/>
+      <w:r>
+        <w:rPr>
+          <w:rFonts w:ascii="Consolas" w:eastAsia="Times New Roman" w:hAnsi="Consolas" w:cs="Times New Roman"/>
+          <w:color w:val="D4D4D4"/>
+          <w:sz w:val="21"/>
+          <w:szCs w:val="21"/>
+        </w:rPr>
+        <w:t>dept_emp</w:t>
+      </w:r>
+      <w:proofErr w:type="spellEnd"/>
+      <w:r>
+        <w:rPr>
+          <w:rFonts w:ascii="Consolas" w:eastAsia="Times New Roman" w:hAnsi="Consolas" w:cs="Times New Roman"/>
+          <w:color w:val="D4D4D4"/>
+          <w:sz w:val="21"/>
+          <w:szCs w:val="21"/>
+        </w:rPr>
+        <w:t> (</w:t>
+      </w:r>
+    </w:p>
+    <w:p>
+      <w:pPr>
+        <w:shd w:val="clear" w:color="auto" w:fill="1E1E1E"/>
+        <w:spacing w:after="0" w:line="285" w:lineRule="atLeast"/>
+        <w:rPr>
+          <w:rFonts w:ascii="Consolas" w:eastAsia="Times New Roman" w:hAnsi="Consolas" w:cs="Times New Roman"/>
+          <w:color w:val="D4D4D4"/>
+          <w:sz w:val="21"/>
+          <w:szCs w:val="21"/>
+        </w:rPr>
+      </w:pPr>
+      <w:r>
+        <w:rPr>
+          <w:rFonts w:ascii="Consolas" w:eastAsia="Times New Roman" w:hAnsi="Consolas" w:cs="Times New Roman"/>
+          <w:color w:val="D4D4D4"/>
+          <w:sz w:val="21"/>
+          <w:szCs w:val="21"/>
+        </w:rPr>
+        <w:t>  </w:t>
+      </w:r>
+      <w:proofErr w:type="spellStart"/>
+      <w:r>
+        <w:rPr>
+          <w:rFonts w:ascii="Consolas" w:eastAsia="Times New Roman" w:hAnsi="Consolas" w:cs="Times New Roman"/>
+          <w:color w:val="D4D4D4"/>
+          <w:sz w:val="21"/>
+          <w:szCs w:val="21"/>
+        </w:rPr>
+        <w:t>emp_no</w:t>
+      </w:r>
+      <w:proofErr w:type="spellEnd"/>
+      <w:r>
+        <w:rPr>
+          <w:rFonts w:ascii="Consolas" w:eastAsia="Times New Roman" w:hAnsi="Consolas" w:cs="Times New Roman"/>
+          <w:color w:val="D4D4D4"/>
+          <w:sz w:val="21"/>
+          <w:szCs w:val="21"/>
+        </w:rPr>
+        <w:t> </w:t>
+      </w:r>
+      <w:r>
+        <w:rPr>
+          <w:rFonts w:ascii="Consolas" w:eastAsia="Times New Roman" w:hAnsi="Consolas" w:cs="Times New Roman"/>
+          <w:color w:val="569CD6"/>
+          <w:sz w:val="21"/>
+          <w:szCs w:val="21"/>
+        </w:rPr>
+        <w:t>INT</w:t>
+      </w:r>
+      <w:r>
+        <w:rPr>
+          <w:rFonts w:ascii="Consolas" w:eastAsia="Times New Roman" w:hAnsi="Consolas" w:cs="Times New Roman"/>
+          <w:color w:val="D4D4D4"/>
+          <w:sz w:val="21"/>
+          <w:szCs w:val="21"/>
+        </w:rPr>
+        <w:t> </w:t>
+      </w:r>
+      <w:r>
+        <w:rPr>
+          <w:rFonts w:ascii="Consolas" w:eastAsia="Times New Roman" w:hAnsi="Consolas" w:cs="Times New Roman"/>
+          <w:color w:val="569CD6"/>
+          <w:sz w:val="21"/>
+          <w:szCs w:val="21"/>
+        </w:rPr>
+        <w:t>NOT</w:t>
+      </w:r>
+      <w:r>
+        <w:rPr>
+          <w:rFonts w:ascii="Consolas" w:eastAsia="Times New Roman" w:hAnsi="Consolas" w:cs="Times New Roman"/>
+          <w:color w:val="D4D4D4"/>
+          <w:sz w:val="21"/>
+          <w:szCs w:val="21"/>
+        </w:rPr>
+        <w:t> </w:t>
+      </w:r>
+      <w:r>
+        <w:rPr>
+          <w:rFonts w:ascii="Consolas" w:eastAsia="Times New Roman" w:hAnsi="Consolas" w:cs="Times New Roman"/>
+          <w:color w:val="569CD6"/>
+          <w:sz w:val="21"/>
+          <w:szCs w:val="21"/>
+        </w:rPr>
+        <w:t>NULL</w:t>
+      </w:r>
+      <w:r>
+        <w:rPr>
+          <w:rFonts w:ascii="Consolas" w:eastAsia="Times New Roman" w:hAnsi="Consolas" w:cs="Times New Roman"/>
+          <w:color w:val="D4D4D4"/>
+          <w:sz w:val="21"/>
+          <w:szCs w:val="21"/>
+        </w:rPr>
+        <w:t>,</w:t>
+      </w:r>
+    </w:p>
+    <w:p>
+      <w:pPr>
+        <w:shd w:val="clear" w:color="auto" w:fill="1E1E1E"/>
+        <w:spacing w:after="0" w:line="285" w:lineRule="atLeast"/>
+        <w:rPr>
+          <w:rFonts w:ascii="Consolas" w:eastAsia="Times New Roman" w:hAnsi="Consolas" w:cs="Times New Roman"/>
+          <w:color w:val="D4D4D4"/>
+          <w:sz w:val="21"/>
+          <w:szCs w:val="21"/>
+        </w:rPr>
+      </w:pPr>
+      <w:r>
+        <w:rPr>
+          <w:rFonts w:ascii="Consolas" w:eastAsia="Times New Roman" w:hAnsi="Consolas" w:cs="Times New Roman"/>
+          <w:color w:val="D4D4D4"/>
+          <w:sz w:val="21"/>
+          <w:szCs w:val="21"/>
+        </w:rPr>
+        <w:t>  </w:t>
+      </w:r>
+      <w:proofErr w:type="spellStart"/>
+      <w:r>
+        <w:rPr>
+          <w:rFonts w:ascii="Consolas" w:eastAsia="Times New Roman" w:hAnsi="Consolas" w:cs="Times New Roman"/>
+          <w:color w:val="D4D4D4"/>
+          <w:sz w:val="21"/>
+          <w:szCs w:val="21"/>
+        </w:rPr>
+        <w:t>dept_no</w:t>
+      </w:r>
+      <w:proofErr w:type="spellEnd"/>
+      <w:r>
+        <w:rPr>
+          <w:rFonts w:ascii="Consolas" w:eastAsia="Times New Roman" w:hAnsi="Consolas" w:cs="Times New Roman"/>
+          <w:color w:val="D4D4D4"/>
+          <w:sz w:val="21"/>
+          <w:szCs w:val="21"/>
+        </w:rPr>
+        <w:t> </w:t>
+      </w:r>
+      <w:r>
+        <w:rPr>
+          <w:rFonts w:ascii="Consolas" w:eastAsia="Times New Roman" w:hAnsi="Consolas" w:cs="Times New Roman"/>
+          <w:color w:val="569CD6"/>
+          <w:sz w:val="21"/>
+          <w:szCs w:val="21"/>
+        </w:rPr>
+        <w:t>VARCHAR</w:t>
+      </w:r>
+      <w:r>
+        <w:rPr>
+          <w:rFonts w:ascii="Consolas" w:eastAsia="Times New Roman" w:hAnsi="Consolas" w:cs="Times New Roman"/>
+          <w:color w:val="D4D4D4"/>
+          <w:sz w:val="21"/>
+          <w:szCs w:val="21"/>
+        </w:rPr>
+        <w:t> (</w:t>
+      </w:r>
+      <w:r>
+        <w:rPr>
+          <w:rFonts w:ascii="Consolas" w:eastAsia="Times New Roman" w:hAnsi="Consolas" w:cs="Times New Roman"/>
+          <w:color w:val="B5CEA8"/>
+          <w:sz w:val="21"/>
+          <w:szCs w:val="21"/>
+        </w:rPr>
+        <w:t>10</w:t>
+      </w:r>
+      <w:r>
+        <w:rPr>
+          <w:rFonts w:ascii="Consolas" w:eastAsia="Times New Roman" w:hAnsi="Consolas" w:cs="Times New Roman"/>
+          <w:color w:val="D4D4D4"/>
+          <w:sz w:val="21"/>
+          <w:szCs w:val="21"/>
+        </w:rPr>
+        <w:t>) </w:t>
+      </w:r>
+      <w:r>
+        <w:rPr>
+          <w:rFonts w:ascii="Consolas" w:eastAsia="Times New Roman" w:hAnsi="Consolas" w:cs="Times New Roman"/>
+          <w:color w:val="569CD6"/>
+          <w:sz w:val="21"/>
+          <w:szCs w:val="21"/>
+        </w:rPr>
+        <w:t>NOT</w:t>
+      </w:r>
+      <w:r>
+        <w:rPr>
+          <w:rFonts w:ascii="Consolas" w:eastAsia="Times New Roman" w:hAnsi="Consolas" w:cs="Times New Roman"/>
+          <w:color w:val="D4D4D4"/>
+          <w:sz w:val="21"/>
+          <w:szCs w:val="21"/>
+        </w:rPr>
+        <w:t> </w:t>
+      </w:r>
+      <w:r>
+        <w:rPr>
+          <w:rFonts w:ascii="Consolas" w:eastAsia="Times New Roman" w:hAnsi="Consolas" w:cs="Times New Roman"/>
+          <w:color w:val="569CD6"/>
+          <w:sz w:val="21"/>
+          <w:szCs w:val="21"/>
+        </w:rPr>
+        <w:t>NULL</w:t>
+      </w:r>
+      <w:r>
+        <w:rPr>
+          <w:rFonts w:ascii="Consolas" w:eastAsia="Times New Roman" w:hAnsi="Consolas" w:cs="Times New Roman"/>
+          <w:color w:val="D4D4D4"/>
+          <w:sz w:val="21"/>
+          <w:szCs w:val="21"/>
+        </w:rPr>
+        <w:t>,</w:t>
+      </w:r>
+    </w:p>
+    <w:p>
+      <w:pPr>
+        <w:shd w:val="clear" w:color="auto" w:fill="1E1E1E"/>
+        <w:spacing w:after="0" w:line="285" w:lineRule="atLeast"/>
+        <w:rPr>
+          <w:rFonts w:ascii="Consolas" w:eastAsia="Times New Roman" w:hAnsi="Consolas" w:cs="Times New Roman"/>
+          <w:color w:val="D4D4D4"/>
+          <w:sz w:val="21"/>
+          <w:szCs w:val="21"/>
+        </w:rPr>
+      </w:pPr>
+      <w:r>
+        <w:rPr>
+          <w:rFonts w:ascii="Consolas" w:eastAsia="Times New Roman" w:hAnsi="Consolas" w:cs="Times New Roman"/>
+          <w:color w:val="D4D4D4"/>
+          <w:sz w:val="21"/>
+          <w:szCs w:val="21"/>
+        </w:rPr>
+        <w:t>  </w:t>
+      </w:r>
+      <w:proofErr w:type="spellStart"/>
+      <w:r>
+        <w:rPr>
+          <w:rFonts w:ascii="Consolas" w:eastAsia="Times New Roman" w:hAnsi="Consolas" w:cs="Times New Roman"/>
+          <w:color w:val="D4D4D4"/>
+          <w:sz w:val="21"/>
+          <w:szCs w:val="21"/>
+        </w:rPr>
+        <w:t>from_date</w:t>
+      </w:r>
+      <w:proofErr w:type="spellEnd"/>
+      <w:r>
+        <w:rPr>
+          <w:rFonts w:ascii="Consolas" w:eastAsia="Times New Roman" w:hAnsi="Consolas" w:cs="Times New Roman"/>
+          <w:color w:val="D4D4D4"/>
+          <w:sz w:val="21"/>
+          <w:szCs w:val="21"/>
+        </w:rPr>
+        <w:t> </w:t>
+      </w:r>
+      <w:r>
+        <w:rPr>
+          <w:rFonts w:ascii="Consolas" w:eastAsia="Times New Roman" w:hAnsi="Consolas" w:cs="Times New Roman"/>
+          <w:color w:val="569CD6"/>
+          <w:sz w:val="21"/>
+          <w:szCs w:val="21"/>
+        </w:rPr>
+        <w:t>DATE</w:t>
+      </w:r>
+      <w:r>
+        <w:rPr>
+          <w:rFonts w:ascii="Consolas" w:eastAsia="Times New Roman" w:hAnsi="Consolas" w:cs="Times New Roman"/>
+          <w:color w:val="D4D4D4"/>
+          <w:sz w:val="21"/>
+          <w:szCs w:val="21"/>
+        </w:rPr>
+        <w:t> </w:t>
+      </w:r>
+      <w:r>
+        <w:rPr>
+          <w:rFonts w:ascii="Consolas" w:eastAsia="Times New Roman" w:hAnsi="Consolas" w:cs="Times New Roman"/>
+          <w:color w:val="569CD6"/>
+          <w:sz w:val="21"/>
+          <w:szCs w:val="21"/>
+        </w:rPr>
+        <w:t>NOT</w:t>
+      </w:r>
+      <w:r>
+        <w:rPr>
+          <w:rFonts w:ascii="Consolas" w:eastAsia="Times New Roman" w:hAnsi="Consolas" w:cs="Times New Roman"/>
+          <w:color w:val="D4D4D4"/>
+          <w:sz w:val="21"/>
+          <w:szCs w:val="21"/>
+        </w:rPr>
+        <w:t> </w:t>
+      </w:r>
+      <w:r>
+        <w:rPr>
+          <w:rFonts w:ascii="Consolas" w:eastAsia="Times New Roman" w:hAnsi="Consolas" w:cs="Times New Roman"/>
+          <w:color w:val="569CD6"/>
+          <w:sz w:val="21"/>
+          <w:szCs w:val="21"/>
+        </w:rPr>
+        <w:t>NULL</w:t>
+      </w:r>
+      <w:r>
+        <w:rPr>
+          <w:rFonts w:ascii="Consolas" w:eastAsia="Times New Roman" w:hAnsi="Consolas" w:cs="Times New Roman"/>
+          <w:color w:val="D4D4D4"/>
+          <w:sz w:val="21"/>
+          <w:szCs w:val="21"/>
+        </w:rPr>
+        <w:t>,</w:t>
+      </w:r>
+    </w:p>
+    <w:p>
+      <w:pPr>
+        <w:shd w:val="clear" w:color="auto" w:fill="1E1E1E"/>
+        <w:spacing w:after="0" w:line="285" w:lineRule="atLeast"/>
+        <w:rPr>
+          <w:rFonts w:ascii="Consolas" w:eastAsia="Times New Roman" w:hAnsi="Consolas" w:cs="Times New Roman"/>
+          <w:color w:val="D4D4D4"/>
+          <w:sz w:val="21"/>
+          <w:szCs w:val="21"/>
+        </w:rPr>
+      </w:pPr>
+      <w:r>
+        <w:rPr>
+          <w:rFonts w:ascii="Consolas" w:eastAsia="Times New Roman" w:hAnsi="Consolas" w:cs="Times New Roman"/>
+          <w:color w:val="D4D4D4"/>
+          <w:sz w:val="21"/>
+          <w:szCs w:val="21"/>
+        </w:rPr>
+        <w:t>  </w:t>
+      </w:r>
+      <w:proofErr w:type="spellStart"/>
+      <w:r>
+        <w:rPr>
+          <w:rFonts w:ascii="Consolas" w:eastAsia="Times New Roman" w:hAnsi="Consolas" w:cs="Times New Roman"/>
+          <w:color w:val="D4D4D4"/>
+          <w:sz w:val="21"/>
+          <w:szCs w:val="21"/>
+        </w:rPr>
+        <w:t>to_date</w:t>
+      </w:r>
+      <w:proofErr w:type="spellEnd"/>
+      <w:r>
+        <w:rPr>
+          <w:rFonts w:ascii="Consolas" w:eastAsia="Times New Roman" w:hAnsi="Consolas" w:cs="Times New Roman"/>
+          <w:color w:val="D4D4D4"/>
+          <w:sz w:val="21"/>
+          <w:szCs w:val="21"/>
+        </w:rPr>
+        <w:t> </w:t>
+      </w:r>
+      <w:r>
+        <w:rPr>
+          <w:rFonts w:ascii="Consolas" w:eastAsia="Times New Roman" w:hAnsi="Consolas" w:cs="Times New Roman"/>
+          <w:color w:val="569CD6"/>
+          <w:sz w:val="21"/>
+          <w:szCs w:val="21"/>
+        </w:rPr>
+        <w:t>DATE</w:t>
+      </w:r>
+      <w:r>
+        <w:rPr>
+          <w:rFonts w:ascii="Consolas" w:eastAsia="Times New Roman" w:hAnsi="Consolas" w:cs="Times New Roman"/>
+          <w:color w:val="D4D4D4"/>
+          <w:sz w:val="21"/>
+          <w:szCs w:val="21"/>
+        </w:rPr>
+        <w:t> </w:t>
+      </w:r>
+      <w:r>
+        <w:rPr>
+          <w:rFonts w:ascii="Consolas" w:eastAsia="Times New Roman" w:hAnsi="Consolas" w:cs="Times New Roman"/>
+          <w:color w:val="569CD6"/>
+          <w:sz w:val="21"/>
+          <w:szCs w:val="21"/>
+        </w:rPr>
+        <w:t>NOT</w:t>
+      </w:r>
+      <w:r>
+        <w:rPr>
+          <w:rFonts w:ascii="Consolas" w:eastAsia="Times New Roman" w:hAnsi="Consolas" w:cs="Times New Roman"/>
+          <w:color w:val="D4D4D4"/>
+          <w:sz w:val="21"/>
+          <w:szCs w:val="21"/>
+        </w:rPr>
+        <w:t> </w:t>
+      </w:r>
+      <w:r>
+        <w:rPr>
+          <w:rFonts w:ascii="Consolas" w:eastAsia="Times New Roman" w:hAnsi="Consolas" w:cs="Times New Roman"/>
+          <w:color w:val="569CD6"/>
+          <w:sz w:val="21"/>
+          <w:szCs w:val="21"/>
+        </w:rPr>
+        <w:t>NULL</w:t>
+      </w:r>
+      <w:r>
+        <w:rPr>
+          <w:rFonts w:ascii="Consolas" w:eastAsia="Times New Roman" w:hAnsi="Consolas" w:cs="Times New Roman"/>
+          <w:color w:val="D4D4D4"/>
+          <w:sz w:val="21"/>
+          <w:szCs w:val="21"/>
+        </w:rPr>
+        <w:t>,</w:t>
+      </w:r>
+    </w:p>
+    <w:p>
+      <w:pPr>
+        <w:shd w:val="clear" w:color="auto" w:fill="1E1E1E"/>
+        <w:spacing w:after="0" w:line="285" w:lineRule="atLeast"/>
+        <w:rPr>
+          <w:rFonts w:ascii="Consolas" w:eastAsia="Times New Roman" w:hAnsi="Consolas" w:cs="Times New Roman"/>
+          <w:color w:val="D4D4D4"/>
+          <w:sz w:val="21"/>
+          <w:szCs w:val="21"/>
+        </w:rPr>
+      </w:pPr>
+      <w:r>
+        <w:rPr>
+          <w:rFonts w:ascii="Consolas" w:eastAsia="Times New Roman" w:hAnsi="Consolas" w:cs="Times New Roman"/>
+          <w:color w:val="D4D4D4"/>
+          <w:sz w:val="21"/>
+          <w:szCs w:val="21"/>
+        </w:rPr>
+        <w:t>  </w:t>
+      </w:r>
+      <w:r>
+        <w:rPr>
+          <w:rFonts w:ascii="Consolas" w:eastAsia="Times New Roman" w:hAnsi="Consolas" w:cs="Times New Roman"/>
+          <w:color w:val="569CD6"/>
+          <w:sz w:val="21"/>
+          <w:szCs w:val="21"/>
+        </w:rPr>
+        <w:t>PRIMARY</w:t>
+      </w:r>
+      <w:r>
+        <w:rPr>
+          <w:rFonts w:ascii="Consolas" w:eastAsia="Times New Roman" w:hAnsi="Consolas" w:cs="Times New Roman"/>
+          <w:color w:val="D4D4D4"/>
+          <w:sz w:val="21"/>
+          <w:szCs w:val="21"/>
+        </w:rPr>
+        <w:t> </w:t>
+      </w:r>
+      <w:r>
+        <w:rPr>
+          <w:rFonts w:ascii="Consolas" w:eastAsia="Times New Roman" w:hAnsi="Consolas" w:cs="Times New Roman"/>
+          <w:color w:val="569CD6"/>
+          <w:sz w:val="21"/>
+          <w:szCs w:val="21"/>
+        </w:rPr>
+        <w:t>KEY</w:t>
+      </w:r>
+      <w:r>
+        <w:rPr>
+          <w:rFonts w:ascii="Consolas" w:eastAsia="Times New Roman" w:hAnsi="Consolas" w:cs="Times New Roman"/>
+          <w:color w:val="D4D4D4"/>
+          <w:sz w:val="21"/>
+          <w:szCs w:val="21"/>
+        </w:rPr>
+        <w:t> (</w:t>
+      </w:r>
+      <w:proofErr w:type="spellStart"/>
+      <w:r>
+        <w:rPr>
+          <w:rFonts w:ascii="Consolas" w:eastAsia="Times New Roman" w:hAnsi="Consolas" w:cs="Times New Roman"/>
+          <w:color w:val="D4D4D4"/>
+          <w:sz w:val="21"/>
+          <w:szCs w:val="21"/>
+        </w:rPr>
+        <w:t>emp_no</w:t>
+      </w:r>
+      <w:proofErr w:type="spellEnd"/>
+      <w:r>
+        <w:rPr>
+          <w:rFonts w:ascii="Consolas" w:eastAsia="Times New Roman" w:hAnsi="Consolas" w:cs="Times New Roman"/>
+          <w:color w:val="D4D4D4"/>
+          <w:sz w:val="21"/>
+          <w:szCs w:val="21"/>
+        </w:rPr>
+        <w:t>)</w:t>
+      </w:r>
+    </w:p>
+    <w:p>
+      <w:pPr>
+        <w:shd w:val="clear" w:color="auto" w:fill="1E1E1E"/>
+        <w:spacing w:after="0" w:line="285" w:lineRule="atLeast"/>
+        <w:rPr>
+          <w:rFonts w:ascii="Consolas" w:eastAsia="Times New Roman" w:hAnsi="Consolas" w:cs="Times New Roman"/>
+          <w:color w:val="D4D4D4"/>
+          <w:sz w:val="21"/>
+          <w:szCs w:val="21"/>
+        </w:rPr>
+      </w:pPr>
+      <w:r>
+        <w:rPr>
+          <w:rFonts w:ascii="Consolas" w:eastAsia="Times New Roman" w:hAnsi="Consolas" w:cs="Times New Roman"/>
+          <w:color w:val="D4D4D4"/>
+          <w:sz w:val="21"/>
+          <w:szCs w:val="21"/>
+        </w:rPr>
+        <w:t>);</w:t>
+      </w:r>
+    </w:p>
+    <w:p>
+      <w:pPr>
+        <w:shd w:val="clear" w:color="auto" w:fill="1E1E1E"/>
+        <w:spacing w:after="240" w:line="285" w:lineRule="atLeast"/>
+        <w:rPr>
+          <w:rFonts w:ascii="Consolas" w:eastAsia="Times New Roman" w:hAnsi="Consolas" w:cs="Times New Roman"/>
+          <w:color w:val="D4D4D4"/>
+          <w:sz w:val="21"/>
+          <w:szCs w:val="21"/>
+        </w:rPr>
+      </w:pPr>
+    </w:p>
+    <w:p>
+      <w:pPr>
+        <w:shd w:val="clear" w:color="auto" w:fill="1E1E1E"/>
+        <w:spacing w:after="0" w:line="285" w:lineRule="atLeast"/>
+        <w:rPr>
+          <w:rFonts w:ascii="Consolas" w:eastAsia="Times New Roman" w:hAnsi="Consolas" w:cs="Times New Roman"/>
+          <w:color w:val="D4D4D4"/>
+          <w:sz w:val="21"/>
+          <w:szCs w:val="21"/>
+        </w:rPr>
+      </w:pPr>
+      <w:r>
+        <w:rPr>
+          <w:rFonts w:ascii="Consolas" w:eastAsia="Times New Roman" w:hAnsi="Consolas" w:cs="Times New Roman"/>
+          <w:color w:val="569CD6"/>
+          <w:sz w:val="21"/>
+          <w:szCs w:val="21"/>
+        </w:rPr>
+        <w:t>CREATE</w:t>
+      </w:r>
+      <w:r>
+        <w:rPr>
+          <w:rFonts w:ascii="Consolas" w:eastAsia="Times New Roman" w:hAnsi="Consolas" w:cs="Times New Roman"/>
+          <w:color w:val="D4D4D4"/>
+          <w:sz w:val="21"/>
+          <w:szCs w:val="21"/>
+        </w:rPr>
+        <w:t> </w:t>
+      </w:r>
+      <w:r>
+        <w:rPr>
+          <w:rFonts w:ascii="Consolas" w:eastAsia="Times New Roman" w:hAnsi="Consolas" w:cs="Times New Roman"/>
+          <w:color w:val="569CD6"/>
+          <w:sz w:val="21"/>
+          <w:szCs w:val="21"/>
+        </w:rPr>
+        <w:t>TABLE</w:t>
+      </w:r>
+      <w:r>
+        <w:rPr>
+          <w:rFonts w:ascii="Consolas" w:eastAsia="Times New Roman" w:hAnsi="Consolas" w:cs="Times New Roman"/>
+          <w:color w:val="D4D4D4"/>
+          <w:sz w:val="21"/>
+          <w:szCs w:val="21"/>
+        </w:rPr>
+        <w:t> title (</w:t>
+      </w:r>
+    </w:p>
+    <w:p>
+      <w:pPr>
+        <w:shd w:val="clear" w:color="auto" w:fill="1E1E1E"/>
+        <w:spacing w:after="0" w:line="285" w:lineRule="atLeast"/>
+        <w:rPr>
+          <w:rFonts w:ascii="Consolas" w:eastAsia="Times New Roman" w:hAnsi="Consolas" w:cs="Times New Roman"/>
+          <w:color w:val="D4D4D4"/>
+          <w:sz w:val="21"/>
+          <w:szCs w:val="21"/>
+        </w:rPr>
+      </w:pPr>
+      <w:r>
+        <w:rPr>
+          <w:rFonts w:ascii="Consolas" w:eastAsia="Times New Roman" w:hAnsi="Consolas" w:cs="Times New Roman"/>
+          <w:color w:val="D4D4D4"/>
+          <w:sz w:val="21"/>
+          <w:szCs w:val="21"/>
+        </w:rPr>
+        <w:t>  </w:t>
+      </w:r>
+      <w:proofErr w:type="spellStart"/>
+      <w:r>
+        <w:rPr>
+          <w:rFonts w:ascii="Consolas" w:eastAsia="Times New Roman" w:hAnsi="Consolas" w:cs="Times New Roman"/>
+          <w:color w:val="D4D4D4"/>
+          <w:sz w:val="21"/>
+          <w:szCs w:val="21"/>
+        </w:rPr>
+        <w:t>emp_no</w:t>
+      </w:r>
+      <w:proofErr w:type="spellEnd"/>
+      <w:r>
+        <w:rPr>
+          <w:rFonts w:ascii="Consolas" w:eastAsia="Times New Roman" w:hAnsi="Consolas" w:cs="Times New Roman"/>
+          <w:color w:val="D4D4D4"/>
+          <w:sz w:val="21"/>
+          <w:szCs w:val="21"/>
+        </w:rPr>
+        <w:t> </w:t>
+      </w:r>
+      <w:r>
+        <w:rPr>
+          <w:rFonts w:ascii="Consolas" w:eastAsia="Times New Roman" w:hAnsi="Consolas" w:cs="Times New Roman"/>
+          <w:color w:val="569CD6"/>
+          <w:sz w:val="21"/>
+          <w:szCs w:val="21"/>
+        </w:rPr>
+        <w:t>INT</w:t>
+      </w:r>
+      <w:r>
+        <w:rPr>
+          <w:rFonts w:ascii="Consolas" w:eastAsia="Times New Roman" w:hAnsi="Consolas" w:cs="Times New Roman"/>
+          <w:color w:val="D4D4D4"/>
+          <w:sz w:val="21"/>
+          <w:szCs w:val="21"/>
+        </w:rPr>
+        <w:t> </w:t>
+      </w:r>
+      <w:r>
+        <w:rPr>
+          <w:rFonts w:ascii="Consolas" w:eastAsia="Times New Roman" w:hAnsi="Consolas" w:cs="Times New Roman"/>
+          <w:color w:val="569CD6"/>
+          <w:sz w:val="21"/>
+          <w:szCs w:val="21"/>
+        </w:rPr>
+        <w:t>NOT</w:t>
+      </w:r>
+      <w:r>
+        <w:rPr>
+          <w:rFonts w:ascii="Consolas" w:eastAsia="Times New Roman" w:hAnsi="Consolas" w:cs="Times New Roman"/>
+          <w:color w:val="D4D4D4"/>
+          <w:sz w:val="21"/>
+          <w:szCs w:val="21"/>
+        </w:rPr>
+        <w:t> </w:t>
+      </w:r>
+      <w:r>
+        <w:rPr>
+          <w:rFonts w:ascii="Consolas" w:eastAsia="Times New Roman" w:hAnsi="Consolas" w:cs="Times New Roman"/>
+          <w:color w:val="569CD6"/>
+          <w:sz w:val="21"/>
+          <w:szCs w:val="21"/>
+        </w:rPr>
+        <w:t>NULL</w:t>
+      </w:r>
+      <w:r>
+        <w:rPr>
+          <w:rFonts w:ascii="Consolas" w:eastAsia="Times New Roman" w:hAnsi="Consolas" w:cs="Times New Roman"/>
+          <w:color w:val="D4D4D4"/>
+          <w:sz w:val="21"/>
+          <w:szCs w:val="21"/>
+        </w:rPr>
+        <w:t>,</w:t>
+      </w:r>
+    </w:p>
+    <w:p>
+      <w:pPr>
+        <w:shd w:val="clear" w:color="auto" w:fill="1E1E1E"/>
+        <w:spacing w:after="0" w:line="285" w:lineRule="atLeast"/>
+        <w:rPr>
+          <w:rFonts w:ascii="Consolas" w:eastAsia="Times New Roman" w:hAnsi="Consolas" w:cs="Times New Roman"/>
+          <w:color w:val="D4D4D4"/>
+          <w:sz w:val="21"/>
+          <w:szCs w:val="21"/>
+        </w:rPr>
+      </w:pPr>
+      <w:r>
+        <w:rPr>
+          <w:rFonts w:ascii="Consolas" w:eastAsia="Times New Roman" w:hAnsi="Consolas" w:cs="Times New Roman"/>
+          <w:color w:val="D4D4D4"/>
+          <w:sz w:val="21"/>
+          <w:szCs w:val="21"/>
+        </w:rPr>
+        <w:t>  salary </w:t>
+      </w:r>
+      <w:r>
+        <w:rPr>
+          <w:rFonts w:ascii="Consolas" w:eastAsia="Times New Roman" w:hAnsi="Consolas" w:cs="Times New Roman"/>
+          <w:color w:val="569CD6"/>
+          <w:sz w:val="21"/>
+          <w:szCs w:val="21"/>
+        </w:rPr>
+        <w:t>INT</w:t>
+      </w:r>
+      <w:r>
+        <w:rPr>
+          <w:rFonts w:ascii="Consolas" w:eastAsia="Times New Roman" w:hAnsi="Consolas" w:cs="Times New Roman"/>
+          <w:color w:val="D4D4D4"/>
+          <w:sz w:val="21"/>
+          <w:szCs w:val="21"/>
+        </w:rPr>
+        <w:t> </w:t>
+      </w:r>
+      <w:r>
+        <w:rPr>
+          <w:rFonts w:ascii="Consolas" w:eastAsia="Times New Roman" w:hAnsi="Consolas" w:cs="Times New Roman"/>
+          <w:color w:val="569CD6"/>
+          <w:sz w:val="21"/>
+          <w:szCs w:val="21"/>
+        </w:rPr>
+        <w:t>NOT</w:t>
+      </w:r>
+      <w:r>
+        <w:rPr>
+          <w:rFonts w:ascii="Consolas" w:eastAsia="Times New Roman" w:hAnsi="Consolas" w:cs="Times New Roman"/>
+          <w:color w:val="D4D4D4"/>
+          <w:sz w:val="21"/>
+          <w:szCs w:val="21"/>
+        </w:rPr>
+        <w:t> </w:t>
+      </w:r>
+      <w:r>
+        <w:rPr>
+          <w:rFonts w:ascii="Consolas" w:eastAsia="Times New Roman" w:hAnsi="Consolas" w:cs="Times New Roman"/>
+          <w:color w:val="569CD6"/>
+          <w:sz w:val="21"/>
+          <w:szCs w:val="21"/>
+        </w:rPr>
+        <w:t>NULL</w:t>
+      </w:r>
+      <w:r>
+        <w:rPr>
+          <w:rFonts w:ascii="Consolas" w:eastAsia="Times New Roman" w:hAnsi="Consolas" w:cs="Times New Roman"/>
+          <w:color w:val="D4D4D4"/>
+          <w:sz w:val="21"/>
+          <w:szCs w:val="21"/>
+        </w:rPr>
+        <w:t>,</w:t>
+      </w:r>
+    </w:p>
+    <w:p>
+      <w:pPr>
+        <w:shd w:val="clear" w:color="auto" w:fill="1E1E1E"/>
+        <w:spacing w:after="0" w:line="285" w:lineRule="atLeast"/>
+        <w:rPr>
+          <w:rFonts w:ascii="Consolas" w:eastAsia="Times New Roman" w:hAnsi="Consolas" w:cs="Times New Roman"/>
+          <w:color w:val="D4D4D4"/>
+          <w:sz w:val="21"/>
+          <w:szCs w:val="21"/>
+        </w:rPr>
+      </w:pPr>
+      <w:r>
+        <w:rPr>
+          <w:rFonts w:ascii="Consolas" w:eastAsia="Times New Roman" w:hAnsi="Consolas" w:cs="Times New Roman"/>
+          <w:color w:val="D4D4D4"/>
+          <w:sz w:val="21"/>
+          <w:szCs w:val="21"/>
+        </w:rPr>
+        <w:t>  </w:t>
+      </w:r>
+      <w:proofErr w:type="spellStart"/>
+      <w:r>
+        <w:rPr>
+          <w:rFonts w:ascii="Consolas" w:eastAsia="Times New Roman" w:hAnsi="Consolas" w:cs="Times New Roman"/>
+          <w:color w:val="D4D4D4"/>
+          <w:sz w:val="21"/>
+          <w:szCs w:val="21"/>
+        </w:rPr>
+        <w:t>from_date</w:t>
+      </w:r>
+      <w:proofErr w:type="spellEnd"/>
+      <w:r>
+        <w:rPr>
+          <w:rFonts w:ascii="Consolas" w:eastAsia="Times New Roman" w:hAnsi="Consolas" w:cs="Times New Roman"/>
+          <w:color w:val="D4D4D4"/>
+          <w:sz w:val="21"/>
+          <w:szCs w:val="21"/>
+        </w:rPr>
+        <w:t> </w:t>
+      </w:r>
+      <w:r>
+        <w:rPr>
+          <w:rFonts w:ascii="Consolas" w:eastAsia="Times New Roman" w:hAnsi="Consolas" w:cs="Times New Roman"/>
+          <w:color w:val="569CD6"/>
+          <w:sz w:val="21"/>
+          <w:szCs w:val="21"/>
+        </w:rPr>
+        <w:t>DATE</w:t>
+      </w:r>
+      <w:r>
+        <w:rPr>
+          <w:rFonts w:ascii="Consolas" w:eastAsia="Times New Roman" w:hAnsi="Consolas" w:cs="Times New Roman"/>
+          <w:color w:val="D4D4D4"/>
+          <w:sz w:val="21"/>
+          <w:szCs w:val="21"/>
+        </w:rPr>
+        <w:t> </w:t>
+      </w:r>
+      <w:r>
+        <w:rPr>
+          <w:rFonts w:ascii="Consolas" w:eastAsia="Times New Roman" w:hAnsi="Consolas" w:cs="Times New Roman"/>
+          <w:color w:val="569CD6"/>
+          <w:sz w:val="21"/>
+          <w:szCs w:val="21"/>
+        </w:rPr>
+        <w:t>NOT</w:t>
+      </w:r>
+      <w:r>
+        <w:rPr>
+          <w:rFonts w:ascii="Consolas" w:eastAsia="Times New Roman" w:hAnsi="Consolas" w:cs="Times New Roman"/>
+          <w:color w:val="D4D4D4"/>
+          <w:sz w:val="21"/>
+          <w:szCs w:val="21"/>
+        </w:rPr>
+        <w:t> </w:t>
+      </w:r>
+      <w:r>
+        <w:rPr>
+          <w:rFonts w:ascii="Consolas" w:eastAsia="Times New Roman" w:hAnsi="Consolas" w:cs="Times New Roman"/>
+          <w:color w:val="569CD6"/>
+          <w:sz w:val="21"/>
+          <w:szCs w:val="21"/>
+        </w:rPr>
+        <w:t>NULL</w:t>
+      </w:r>
+      <w:r>
+        <w:rPr>
+          <w:rFonts w:ascii="Consolas" w:eastAsia="Times New Roman" w:hAnsi="Consolas" w:cs="Times New Roman"/>
+          <w:color w:val="D4D4D4"/>
+          <w:sz w:val="21"/>
+          <w:szCs w:val="21"/>
+        </w:rPr>
+        <w:t>,</w:t>
+      </w:r>
+    </w:p>
+    <w:p>
+      <w:pPr>
+        <w:shd w:val="clear" w:color="auto" w:fill="1E1E1E"/>
+        <w:spacing w:after="0" w:line="285" w:lineRule="atLeast"/>
+        <w:rPr>
+          <w:rFonts w:ascii="Consolas" w:eastAsia="Times New Roman" w:hAnsi="Consolas" w:cs="Times New Roman"/>
+          <w:color w:val="D4D4D4"/>
+          <w:sz w:val="21"/>
+          <w:szCs w:val="21"/>
+        </w:rPr>
+      </w:pPr>
+      <w:r>
+        <w:rPr>
+          <w:rFonts w:ascii="Consolas" w:eastAsia="Times New Roman" w:hAnsi="Consolas" w:cs="Times New Roman"/>
+          <w:color w:val="D4D4D4"/>
+          <w:sz w:val="21"/>
+          <w:szCs w:val="21"/>
+        </w:rPr>
+        <w:t>  </w:t>
+      </w:r>
+      <w:proofErr w:type="spellStart"/>
+      <w:r>
+        <w:rPr>
+          <w:rFonts w:ascii="Consolas" w:eastAsia="Times New Roman" w:hAnsi="Consolas" w:cs="Times New Roman"/>
+          <w:color w:val="D4D4D4"/>
+          <w:sz w:val="21"/>
+          <w:szCs w:val="21"/>
+        </w:rPr>
+        <w:t>to_date</w:t>
+      </w:r>
+      <w:proofErr w:type="spellEnd"/>
+      <w:r>
+        <w:rPr>
+          <w:rFonts w:ascii="Consolas" w:eastAsia="Times New Roman" w:hAnsi="Consolas" w:cs="Times New Roman"/>
+          <w:color w:val="D4D4D4"/>
+          <w:sz w:val="21"/>
+          <w:szCs w:val="21"/>
+        </w:rPr>
+        <w:t> </w:t>
+      </w:r>
+      <w:r>
+        <w:rPr>
+          <w:rFonts w:ascii="Consolas" w:eastAsia="Times New Roman" w:hAnsi="Consolas" w:cs="Times New Roman"/>
+          <w:color w:val="569CD6"/>
+          <w:sz w:val="21"/>
+          <w:szCs w:val="21"/>
+        </w:rPr>
+        <w:t>DATE</w:t>
+      </w:r>
+      <w:r>
+        <w:rPr>
+          <w:rFonts w:ascii="Consolas" w:eastAsia="Times New Roman" w:hAnsi="Consolas" w:cs="Times New Roman"/>
+          <w:color w:val="D4D4D4"/>
+          <w:sz w:val="21"/>
+          <w:szCs w:val="21"/>
+        </w:rPr>
+        <w:t> </w:t>
+      </w:r>
+      <w:r>
+        <w:rPr>
+          <w:rFonts w:ascii="Consolas" w:eastAsia="Times New Roman" w:hAnsi="Consolas" w:cs="Times New Roman"/>
+          <w:color w:val="569CD6"/>
+          <w:sz w:val="21"/>
+          <w:szCs w:val="21"/>
+        </w:rPr>
+        <w:t>NOT</w:t>
+      </w:r>
+      <w:r>
+        <w:rPr>
+          <w:rFonts w:ascii="Consolas" w:eastAsia="Times New Roman" w:hAnsi="Consolas" w:cs="Times New Roman"/>
+          <w:color w:val="D4D4D4"/>
+          <w:sz w:val="21"/>
+          <w:szCs w:val="21"/>
+        </w:rPr>
+        <w:t> </w:t>
+      </w:r>
+      <w:r>
+        <w:rPr>
+          <w:rFonts w:ascii="Consolas" w:eastAsia="Times New Roman" w:hAnsi="Consolas" w:cs="Times New Roman"/>
+          <w:color w:val="569CD6"/>
+          <w:sz w:val="21"/>
+          <w:szCs w:val="21"/>
+        </w:rPr>
+        <w:t>NULL</w:t>
+      </w:r>
+      <w:r>
+        <w:rPr>
+          <w:rFonts w:ascii="Consolas" w:eastAsia="Times New Roman" w:hAnsi="Consolas" w:cs="Times New Roman"/>
+          <w:color w:val="D4D4D4"/>
+          <w:sz w:val="21"/>
+          <w:szCs w:val="21"/>
+        </w:rPr>
+        <w:t>,</w:t>
+      </w:r>
+    </w:p>
+    <w:p>
+      <w:pPr>
+        <w:shd w:val="clear" w:color="auto" w:fill="1E1E1E"/>
+        <w:spacing w:after="0" w:line="285" w:lineRule="atLeast"/>
+        <w:rPr>
+          <w:rFonts w:ascii="Consolas" w:eastAsia="Times New Roman" w:hAnsi="Consolas" w:cs="Times New Roman"/>
+          <w:color w:val="D4D4D4"/>
+          <w:sz w:val="21"/>
+          <w:szCs w:val="21"/>
+        </w:rPr>
+      </w:pPr>
+      <w:r>
+        <w:rPr>
+          <w:rFonts w:ascii="Consolas" w:eastAsia="Times New Roman" w:hAnsi="Consolas" w:cs="Times New Roman"/>
+          <w:color w:val="D4D4D4"/>
+          <w:sz w:val="21"/>
+          <w:szCs w:val="21"/>
+        </w:rPr>
+        <w:t>  </w:t>
+      </w:r>
+      <w:r>
+        <w:rPr>
+          <w:rFonts w:ascii="Consolas" w:eastAsia="Times New Roman" w:hAnsi="Consolas" w:cs="Times New Roman"/>
+          <w:color w:val="569CD6"/>
+          <w:sz w:val="21"/>
+          <w:szCs w:val="21"/>
+        </w:rPr>
+        <w:t>PRIMARY</w:t>
+      </w:r>
+      <w:r>
+        <w:rPr>
+          <w:rFonts w:ascii="Consolas" w:eastAsia="Times New Roman" w:hAnsi="Consolas" w:cs="Times New Roman"/>
+          <w:color w:val="D4D4D4"/>
+          <w:sz w:val="21"/>
+          <w:szCs w:val="21"/>
+        </w:rPr>
+        <w:t> </w:t>
+      </w:r>
+      <w:r>
+        <w:rPr>
+          <w:rFonts w:ascii="Consolas" w:eastAsia="Times New Roman" w:hAnsi="Consolas" w:cs="Times New Roman"/>
+          <w:color w:val="569CD6"/>
+          <w:sz w:val="21"/>
+          <w:szCs w:val="21"/>
+        </w:rPr>
+        <w:t>KEY</w:t>
+      </w:r>
+      <w:r>
+        <w:rPr>
+          <w:rFonts w:ascii="Consolas" w:eastAsia="Times New Roman" w:hAnsi="Consolas" w:cs="Times New Roman"/>
+          <w:color w:val="D4D4D4"/>
+          <w:sz w:val="21"/>
+          <w:szCs w:val="21"/>
+        </w:rPr>
+        <w:t> (</w:t>
+      </w:r>
+      <w:proofErr w:type="spellStart"/>
+      <w:r>
+        <w:rPr>
+          <w:rFonts w:ascii="Consolas" w:eastAsia="Times New Roman" w:hAnsi="Consolas" w:cs="Times New Roman"/>
+          <w:color w:val="D4D4D4"/>
+          <w:sz w:val="21"/>
+          <w:szCs w:val="21"/>
+        </w:rPr>
+        <w:t>emp_no</w:t>
+      </w:r>
+      <w:proofErr w:type="spellEnd"/>
+      <w:r>
+        <w:rPr>
+          <w:rFonts w:ascii="Consolas" w:eastAsia="Times New Roman" w:hAnsi="Consolas" w:cs="Times New Roman"/>
+          <w:color w:val="D4D4D4"/>
+          <w:sz w:val="21"/>
+          <w:szCs w:val="21"/>
+        </w:rPr>
+        <w:t>)</w:t>
+      </w:r>
+    </w:p>
+    <w:p>
+      <w:pPr>
+        <w:shd w:val="clear" w:color="auto" w:fill="1E1E1E"/>
+        <w:spacing w:after="0" w:line="285" w:lineRule="atLeast"/>
+        <w:rPr>
+          <w:rFonts w:ascii="Consolas" w:eastAsia="Times New Roman" w:hAnsi="Consolas" w:cs="Times New Roman"/>
+          <w:color w:val="D4D4D4"/>
+          <w:sz w:val="21"/>
+          <w:szCs w:val="21"/>
+        </w:rPr>
+      </w:pPr>
+      <w:r>
+        <w:rPr>
+          <w:rFonts w:ascii="Consolas" w:eastAsia="Times New Roman" w:hAnsi="Consolas" w:cs="Times New Roman"/>
+          <w:color w:val="D4D4D4"/>
+          <w:sz w:val="21"/>
+          <w:szCs w:val="21"/>
+        </w:rPr>
+        <w:t>);</w:t>
+      </w:r>
+    </w:p>
+    <w:p>
+      <w:pPr>
+        <w:jc w:val="both"/>
+      </w:pPr>
+    </w:p>
     <w:sectPr>
       <w:pgSz w:w="12240" w:h="15840"/>
       <w:pgMar w:top="1440" w:right="1440" w:bottom="1440" w:left="1440" w:header="720" w:footer="720" w:gutter="0"/>
@@ -1254,6 +5089,95 @@
     </w:lvl>
   </w:abstractNum>
   <w:abstractNum w:abstractNumId="1" w15:restartNumberingAfterBreak="0">
+    <w:nsid w:val="5D2B129E"/>
+    <w:multiLevelType w:val="hybridMultilevel"/>
+    <w:tmpl w:val="4450FEE6"/>
+    <w:lvl w:ilvl="0" w:tplc="0409000F">
+      <w:start w:val="1"/>
+      <w:numFmt w:val="decimal"/>
+      <w:lvlText w:val="%1."/>
+      <w:lvlJc w:val="left"/>
+      <w:pPr>
+        <w:ind w:left="720" w:hanging="360"/>
+      </w:pPr>
+      <w:rPr>
+        <w:rFonts w:hint="default"/>
+      </w:rPr>
+    </w:lvl>
+    <w:lvl w:ilvl="1" w:tplc="04090019" w:tentative="1">
+      <w:start w:val="1"/>
+      <w:numFmt w:val="lowerLetter"/>
+      <w:lvlText w:val="%2."/>
+      <w:lvlJc w:val="left"/>
+      <w:pPr>
+        <w:ind w:left="1440" w:hanging="360"/>
+      </w:pPr>
+    </w:lvl>
+    <w:lvl w:ilvl="2" w:tplc="0409001B" w:tentative="1">
+      <w:start w:val="1"/>
+      <w:numFmt w:val="lowerRoman"/>
+      <w:lvlText w:val="%3."/>
+      <w:lvlJc w:val="right"/>
+      <w:pPr>
+        <w:ind w:left="2160" w:hanging="180"/>
+      </w:pPr>
+    </w:lvl>
+    <w:lvl w:ilvl="3" w:tplc="0409000F" w:tentative="1">
+      <w:start w:val="1"/>
+      <w:numFmt w:val="decimal"/>
+      <w:lvlText w:val="%4."/>
+      <w:lvlJc w:val="left"/>
+      <w:pPr>
+        <w:ind w:left="2880" w:hanging="360"/>
+      </w:pPr>
+    </w:lvl>
+    <w:lvl w:ilvl="4" w:tplc="04090019" w:tentative="1">
+      <w:start w:val="1"/>
+      <w:numFmt w:val="lowerLetter"/>
+      <w:lvlText w:val="%5."/>
+      <w:lvlJc w:val="left"/>
+      <w:pPr>
+        <w:ind w:left="3600" w:hanging="360"/>
+      </w:pPr>
+    </w:lvl>
+    <w:lvl w:ilvl="5" w:tplc="0409001B" w:tentative="1">
+      <w:start w:val="1"/>
+      <w:numFmt w:val="lowerRoman"/>
+      <w:lvlText w:val="%6."/>
+      <w:lvlJc w:val="right"/>
+      <w:pPr>
+        <w:ind w:left="4320" w:hanging="180"/>
+      </w:pPr>
+    </w:lvl>
+    <w:lvl w:ilvl="6" w:tplc="0409000F" w:tentative="1">
+      <w:start w:val="1"/>
+      <w:numFmt w:val="decimal"/>
+      <w:lvlText w:val="%7."/>
+      <w:lvlJc w:val="left"/>
+      <w:pPr>
+        <w:ind w:left="5040" w:hanging="360"/>
+      </w:pPr>
+    </w:lvl>
+    <w:lvl w:ilvl="7" w:tplc="04090019" w:tentative="1">
+      <w:start w:val="1"/>
+      <w:numFmt w:val="lowerLetter"/>
+      <w:lvlText w:val="%8."/>
+      <w:lvlJc w:val="left"/>
+      <w:pPr>
+        <w:ind w:left="5760" w:hanging="360"/>
+      </w:pPr>
+    </w:lvl>
+    <w:lvl w:ilvl="8" w:tplc="0409001B" w:tentative="1">
+      <w:start w:val="1"/>
+      <w:numFmt w:val="lowerRoman"/>
+      <w:lvlText w:val="%9."/>
+      <w:lvlJc w:val="right"/>
+      <w:pPr>
+        <w:ind w:left="6480" w:hanging="180"/>
+      </w:pPr>
+    </w:lvl>
+  </w:abstractNum>
+  <w:abstractNum w:abstractNumId="2" w15:restartNumberingAfterBreak="0">
     <w:nsid w:val="639753EF"/>
     <w:multiLevelType w:val="hybridMultilevel"/>
     <w:tmpl w:val="A9CC9B96"/>
@@ -1342,7 +5266,7 @@
       </w:pPr>
     </w:lvl>
   </w:abstractNum>
-  <w:abstractNum w:abstractNumId="2" w15:restartNumberingAfterBreak="0">
+  <w:abstractNum w:abstractNumId="3" w15:restartNumberingAfterBreak="0">
     <w:nsid w:val="6BF01314"/>
     <w:multiLevelType w:val="hybridMultilevel"/>
     <w:tmpl w:val="7B12C1DE"/>
@@ -1432,13 +5356,16 @@
     </w:lvl>
   </w:abstractNum>
   <w:num w:numId="1">
-    <w:abstractNumId w:val="1"/>
+    <w:abstractNumId w:val="2"/>
   </w:num>
   <w:num w:numId="2">
     <w:abstractNumId w:val="0"/>
   </w:num>
   <w:num w:numId="3">
-    <w:abstractNumId w:val="2"/>
+    <w:abstractNumId w:val="3"/>
+  </w:num>
+  <w:num w:numId="4">
+    <w:abstractNumId w:val="1"/>
   </w:num>
 </w:numbering>
 </file>

</xml_diff>